<commit_message>
updating the prompt/response and making related changes to the assignments
</commit_message>
<xml_diff>
--- a/TechComm/assignments/user-doc-revision/copilot-response-user-doc-analysis-prompt.docx
+++ b/TechComm/assignments/user-doc-revision/copilot-response-user-doc-analysis-prompt.docx
@@ -5,7 +5,7 @@
     <w:p>
       <w:pPr>
         <w:pStyle w:val="Heading1"/>
-        <w:spacing w:before="0"/>
+        <w:spacing w:before="0" w:line="240" w:lineRule="auto"/>
         <w:rPr>
           <w:rFonts w:ascii="Acherus Grotesque" w:hAnsi="Acherus Grotesque"/>
           <w:color w:val="861F41" w:themeColor="accent1"/>
@@ -50,14 +50,17 @@
         <w:t>Analyze User Documentation</w:t>
       </w:r>
     </w:p>
-    <w:p/>
     <w:p>
-      <w:r>
-        <w:t>Sure, I'll analyze the document based on the aspects you've mentioned. Let's start with the overall language and design principles:</w:t>
+      <w:pPr>
+        <w:spacing w:line="240" w:lineRule="auto"/>
+      </w:pPr>
+      <w:r>
+        <w:t>Thank you for providing the document. I'll carefully analyze it based on the criteria you've outlined. Here are my observations:</w:t>
       </w:r>
     </w:p>
     <w:p>
       <w:pPr>
+        <w:spacing w:line="240" w:lineRule="auto"/>
         <w:rPr>
           <w:b/>
           <w:bCs/>
@@ -68,15 +71,12 @@
           <w:b/>
           <w:bCs/>
         </w:rPr>
-        <w:t>Language Analysis</w:t>
+        <w:t>1. Language Use</w:t>
       </w:r>
     </w:p>
     <w:p>
       <w:pPr>
-        <w:numPr>
-          <w:ilvl w:val="0"/>
-          <w:numId w:val="1"/>
-        </w:numPr>
+        <w:spacing w:line="240" w:lineRule="auto"/>
       </w:pPr>
       <w:r>
         <w:rPr>
@@ -89,27 +89,38 @@
     <w:p>
       <w:pPr>
         <w:numPr>
-          <w:ilvl w:val="1"/>
-          <w:numId w:val="1"/>
+          <w:ilvl w:val="0"/>
+          <w:numId w:val="6"/>
         </w:numPr>
-      </w:pPr>
-      <w:r>
-        <w:t>The document uses formal and technical language, which might be confusing for some readers. For example, phrases like "quiescent in a military sense" and "notably intensiﬁed or notably slackened military activity" could be simplified for better understanding.</w:t>
+        <w:spacing w:line="240" w:lineRule="auto"/>
+      </w:pPr>
+      <w:r>
+        <w:t xml:space="preserve">The document uses formal and complex language that may be difficult for some readers to understand. For example, phrases like "the citizen-saboteur cannot be closely controlled" and "simple sabotage can be precisely concentrated on specific types of </w:t>
+      </w:r>
+      <w:proofErr w:type="gramStart"/>
+      <w:r>
+        <w:t>target</w:t>
+      </w:r>
+      <w:proofErr w:type="gramEnd"/>
+      <w:r>
+        <w:t>" could be simplified.</w:t>
       </w:r>
     </w:p>
     <w:p>
       <w:pPr>
         <w:numPr>
-          <w:ilvl w:val="1"/>
-          <w:numId w:val="1"/>
+          <w:ilvl w:val="0"/>
+          <w:numId w:val="6"/>
         </w:numPr>
-      </w:pPr>
-      <w:r>
-        <w:t>Some sentences are long and complex, making them harder to follow. Breaking them into shorter sentences could improve readability.</w:t>
+        <w:spacing w:line="240" w:lineRule="auto"/>
+      </w:pPr>
+      <w:r>
+        <w:t>The use of technical jargon and military terminology without explanation may confuse readers who are not familiar with these terms.</w:t>
       </w:r>
     </w:p>
     <w:p>
       <w:pPr>
+        <w:spacing w:line="240" w:lineRule="auto"/>
         <w:rPr>
           <w:b/>
           <w:bCs/>
@@ -120,30 +131,12 @@
           <w:b/>
           <w:bCs/>
         </w:rPr>
-        <w:t>Document Design Principles</w:t>
+        <w:t>2. Document Design Strategies</w:t>
       </w:r>
     </w:p>
     <w:p>
       <w:pPr>
-        <w:numPr>
-          <w:ilvl w:val="0"/>
-          <w:numId w:val="2"/>
-        </w:numPr>
-      </w:pPr>
-      <w:r>
-        <w:rPr>
-          <w:b/>
-          <w:bCs/>
-        </w:rPr>
-        <w:t>Contrast, Repetition, Alignment, Proximity, Color, White Space:</w:t>
-      </w:r>
-    </w:p>
-    <w:p>
-      <w:pPr>
-        <w:numPr>
-          <w:ilvl w:val="1"/>
-          <w:numId w:val="2"/>
-        </w:numPr>
+        <w:spacing w:line="240" w:lineRule="auto"/>
       </w:pPr>
       <w:r>
         <w:rPr>
@@ -152,16 +145,22 @@
         </w:rPr>
         <w:t>Contrast:</w:t>
       </w:r>
-      <w:r>
-        <w:t xml:space="preserve"> The document could benefit from better contrast in headings and subheadings to distinguish them from the body text.</w:t>
-      </w:r>
     </w:p>
     <w:p>
       <w:pPr>
         <w:numPr>
-          <w:ilvl w:val="1"/>
-          <w:numId w:val="2"/>
+          <w:ilvl w:val="0"/>
+          <w:numId w:val="7"/>
         </w:numPr>
+        <w:spacing w:line="240" w:lineRule="auto"/>
+      </w:pPr>
+      <w:r>
+        <w:t>The document lacks visual contrast. Important sections or headings are not visually distinct from the rest of the text, making it harder to navigate.</w:t>
+      </w:r>
+    </w:p>
+    <w:p>
+      <w:pPr>
+        <w:spacing w:line="240" w:lineRule="auto"/>
       </w:pPr>
       <w:r>
         <w:rPr>
@@ -170,16 +169,22 @@
         </w:rPr>
         <w:t>Repetition:</w:t>
       </w:r>
-      <w:r>
-        <w:t xml:space="preserve"> Consistent use of fonts, sizes, and styles for headings and subheadings is important for a cohesive look.</w:t>
-      </w:r>
     </w:p>
     <w:p>
       <w:pPr>
         <w:numPr>
-          <w:ilvl w:val="1"/>
-          <w:numId w:val="2"/>
+          <w:ilvl w:val="0"/>
+          <w:numId w:val="8"/>
         </w:numPr>
+        <w:spacing w:line="240" w:lineRule="auto"/>
+      </w:pPr>
+      <w:r>
+        <w:t>There is some repetition in the document, such as the repeated emphasis on the importance of sabotage. While repetition can be useful for emphasis, it should be balanced to avoid redundancy.</w:t>
+      </w:r>
+    </w:p>
+    <w:p>
+      <w:pPr>
+        <w:spacing w:line="240" w:lineRule="auto"/>
       </w:pPr>
       <w:r>
         <w:rPr>
@@ -188,16 +193,22 @@
         </w:rPr>
         <w:t>Alignment:</w:t>
       </w:r>
-      <w:r>
-        <w:t xml:space="preserve"> Proper alignment of text and headings ensures a clean and organized appearance.</w:t>
-      </w:r>
     </w:p>
     <w:p>
       <w:pPr>
         <w:numPr>
-          <w:ilvl w:val="1"/>
-          <w:numId w:val="2"/>
+          <w:ilvl w:val="0"/>
+          <w:numId w:val="9"/>
         </w:numPr>
+        <w:spacing w:line="240" w:lineRule="auto"/>
+      </w:pPr>
+      <w:r>
+        <w:t>The text alignment is consistent, but the document could benefit from better alignment of headings and subheadings to create a clearer hierarchy.</w:t>
+      </w:r>
+    </w:p>
+    <w:p>
+      <w:pPr>
+        <w:spacing w:line="240" w:lineRule="auto"/>
       </w:pPr>
       <w:r>
         <w:rPr>
@@ -206,24 +217,22 @@
         </w:rPr>
         <w:t>Proximity:</w:t>
       </w:r>
-      <w:r>
-        <w:t xml:space="preserve"> Related information should be </w:t>
-      </w:r>
-      <w:proofErr w:type="gramStart"/>
-      <w:r>
-        <w:t>grouped</w:t>
-      </w:r>
-      <w:proofErr w:type="gramEnd"/>
-      <w:r>
-        <w:t xml:space="preserve"> together to help readers easily find what they need.</w:t>
-      </w:r>
     </w:p>
     <w:p>
       <w:pPr>
         <w:numPr>
-          <w:ilvl w:val="1"/>
-          <w:numId w:val="2"/>
+          <w:ilvl w:val="0"/>
+          <w:numId w:val="10"/>
         </w:numPr>
+        <w:spacing w:line="240" w:lineRule="auto"/>
+      </w:pPr>
+      <w:r>
+        <w:t>Related information is generally grouped together, but there are instances where related points are spread out, making it harder for readers to follow the logic.</w:t>
+      </w:r>
+    </w:p>
+    <w:p>
+      <w:pPr>
+        <w:spacing w:line="240" w:lineRule="auto"/>
       </w:pPr>
       <w:r>
         <w:rPr>
@@ -232,16 +241,22 @@
         </w:rPr>
         <w:t>Color:</w:t>
       </w:r>
-      <w:r>
-        <w:t xml:space="preserve"> The use of color can highlight important sections, but it should be used sparingly to avoid overwhelming the reader.</w:t>
-      </w:r>
     </w:p>
     <w:p>
       <w:pPr>
         <w:numPr>
-          <w:ilvl w:val="1"/>
-          <w:numId w:val="2"/>
+          <w:ilvl w:val="0"/>
+          <w:numId w:val="11"/>
         </w:numPr>
+        <w:spacing w:line="240" w:lineRule="auto"/>
+      </w:pPr>
+      <w:r>
+        <w:t>The document is in black and white, which is standard for many documents, but the use of color could help highlight important sections or warnings.</w:t>
+      </w:r>
+    </w:p>
+    <w:p>
+      <w:pPr>
+        <w:spacing w:line="240" w:lineRule="auto"/>
       </w:pPr>
       <w:r>
         <w:rPr>
@@ -250,110 +265,120 @@
         </w:rPr>
         <w:t>White Space:</w:t>
       </w:r>
-      <w:r>
-        <w:t xml:space="preserve"> Adequate white space around text and images can make the document less cluttered and easier to read.</w:t>
-      </w:r>
     </w:p>
     <w:p>
       <w:pPr>
         <w:numPr>
           <w:ilvl w:val="0"/>
-          <w:numId w:val="2"/>
+          <w:numId w:val="12"/>
         </w:numPr>
+        <w:spacing w:line="240" w:lineRule="auto"/>
+      </w:pPr>
+      <w:r>
+        <w:t>There is minimal use of white space, which makes the document appear dense and harder to read. Increasing white space could improve readability.</w:t>
+      </w:r>
+    </w:p>
+    <w:p>
+      <w:pPr>
+        <w:spacing w:line="240" w:lineRule="auto"/>
       </w:pPr>
       <w:r>
         <w:rPr>
           <w:b/>
           <w:bCs/>
         </w:rPr>
-        <w:t>Internal Headings and Subheadings, Lists:</w:t>
+        <w:t>Title, Internal Headings, and Subheadings:</w:t>
       </w:r>
     </w:p>
     <w:p>
       <w:pPr>
         <w:numPr>
-          <w:ilvl w:val="1"/>
-          <w:numId w:val="2"/>
+          <w:ilvl w:val="0"/>
+          <w:numId w:val="13"/>
         </w:numPr>
-      </w:pPr>
-      <w:r>
-        <w:t>The document uses headings and subheadings, but they could be more descriptive to guide the reader through the content.</w:t>
+        <w:spacing w:line="240" w:lineRule="auto"/>
+      </w:pPr>
+      <w:r>
+        <w:t>The title is clear, but internal headings and subheadings could be more descriptive to guide the reader through the document.</w:t>
       </w:r>
     </w:p>
     <w:p>
       <w:pPr>
-        <w:numPr>
-          <w:ilvl w:val="1"/>
-          <w:numId w:val="2"/>
-        </w:numPr>
-      </w:pPr>
-      <w:r>
-        <w:t>Lists are used effectively to break down information into manageable chunks, but bullet points or numbering could be more visually distinct.</w:t>
-      </w:r>
-    </w:p>
-    <w:p>
-      <w:pPr>
-        <w:rPr>
-          <w:b/>
-          <w:bCs/>
-        </w:rPr>
-      </w:pPr>
-      <w:r>
-        <w:rPr>
-          <w:b/>
-          <w:bCs/>
-        </w:rPr>
-        <w:br w:type="page"/>
-      </w:r>
-    </w:p>
-    <w:p>
-      <w:pPr>
-        <w:rPr>
-          <w:b/>
-          <w:bCs/>
-        </w:rPr>
-      </w:pPr>
+        <w:spacing w:line="240" w:lineRule="auto"/>
+      </w:pPr>
+      <w:proofErr w:type="gramStart"/>
       <w:r>
         <w:rPr>
           <w:b/>
           <w:bCs/>
         </w:rPr>
         <w:lastRenderedPageBreak/>
-        <w:t>Ethical Communication</w:t>
-      </w:r>
-    </w:p>
-    <w:p>
-      <w:pPr>
-        <w:numPr>
-          <w:ilvl w:val="0"/>
-          <w:numId w:val="3"/>
-        </w:numPr>
-      </w:pPr>
+        <w:t>Lists</w:t>
+      </w:r>
+      <w:proofErr w:type="gramEnd"/>
       <w:r>
         <w:rPr>
           <w:b/>
           <w:bCs/>
         </w:rPr>
-        <w:t>Misleading, Pressure, or Coercion:</w:t>
+        <w:t>:</w:t>
       </w:r>
     </w:p>
     <w:p>
       <w:pPr>
         <w:numPr>
-          <w:ilvl w:val="1"/>
-          <w:numId w:val="3"/>
+          <w:ilvl w:val="0"/>
+          <w:numId w:val="14"/>
         </w:numPr>
-      </w:pPr>
-      <w:r>
-        <w:t>The document does not appear to mislead, pressure, or coerce the reader. It provides information in a straightforward manner.</w:t>
+        <w:spacing w:line="240" w:lineRule="auto"/>
+      </w:pPr>
+      <w:r>
+        <w:t>The document uses lists effectively to break down information. However, the lists could be formatted with bullet points or numbering for better clarity.</w:t>
       </w:r>
     </w:p>
     <w:p>
       <w:pPr>
+        <w:spacing w:line="240" w:lineRule="auto"/>
+        <w:rPr>
+          <w:b/>
+          <w:bCs/>
+        </w:rPr>
+      </w:pPr>
+      <w:r>
+        <w:rPr>
+          <w:b/>
+          <w:bCs/>
+        </w:rPr>
+        <w:t>3. Ethical Communication</w:t>
+      </w:r>
+    </w:p>
+    <w:p>
+      <w:pPr>
+        <w:spacing w:line="240" w:lineRule="auto"/>
+      </w:pPr>
+      <w:r>
+        <w:rPr>
+          <w:b/>
+          <w:bCs/>
+        </w:rPr>
+        <w:t>Misleading, Pressuring, or Coercing:</w:t>
+      </w:r>
+    </w:p>
+    <w:p>
+      <w:pPr>
         <w:numPr>
           <w:ilvl w:val="0"/>
-          <w:numId w:val="3"/>
+          <w:numId w:val="15"/>
         </w:numPr>
+        <w:spacing w:line="240" w:lineRule="auto"/>
+      </w:pPr>
+      <w:r>
+        <w:t>The document does not appear to mislead, pressure, or coerce the reader. It provides clear instructions and guidelines.</w:t>
+      </w:r>
+    </w:p>
+    <w:p>
+      <w:pPr>
+        <w:spacing w:line="240" w:lineRule="auto"/>
       </w:pPr>
       <w:r>
         <w:rPr>
@@ -366,16 +391,18 @@
     <w:p>
       <w:pPr>
         <w:numPr>
-          <w:ilvl w:val="1"/>
-          <w:numId w:val="3"/>
+          <w:ilvl w:val="0"/>
+          <w:numId w:val="16"/>
         </w:numPr>
-      </w:pPr>
-      <w:r>
-        <w:t>The document does not specifically address people with disabilities, but it does not use biased language. Ensuring inclusive language throughout is important.</w:t>
+        <w:spacing w:line="240" w:lineRule="auto"/>
+      </w:pPr>
+      <w:r>
+        <w:t>The document does not address people with disabilities or other potentially sensitive topics. It is focused on sabotage techniques, so inclusivity and bias are less relevant in this context.</w:t>
       </w:r>
     </w:p>
     <w:p>
       <w:pPr>
+        <w:spacing w:line="240" w:lineRule="auto"/>
         <w:rPr>
           <w:b/>
           <w:bCs/>
@@ -386,116 +413,40 @@
           <w:b/>
           <w:bCs/>
         </w:rPr>
-        <w:t>Disclaimers and Policies</w:t>
+        <w:t>4. Disclaimers and Policies</w:t>
       </w:r>
     </w:p>
     <w:p>
       <w:pPr>
         <w:numPr>
           <w:ilvl w:val="0"/>
-          <w:numId w:val="4"/>
+          <w:numId w:val="17"/>
         </w:numPr>
-      </w:pPr>
-      <w:r>
+        <w:spacing w:line="240" w:lineRule="auto"/>
+      </w:pPr>
+      <w:r>
+        <w:t>The document does not include disclaimers or policies. If these are necessary, they should be added in a clear and legible manner.</w:t>
+      </w:r>
+    </w:p>
+    <w:p>
+      <w:pPr>
+        <w:spacing w:line="240" w:lineRule="auto"/>
         <w:rPr>
           <w:b/>
           <w:bCs/>
         </w:rPr>
-        <w:t>Clarity and Legibility:</w:t>
-      </w:r>
-    </w:p>
-    <w:p>
-      <w:pPr>
-        <w:numPr>
-          <w:ilvl w:val="1"/>
-          <w:numId w:val="4"/>
-        </w:numPr>
-      </w:pPr>
-      <w:r>
-        <w:t>Disclaimers and policies should be clearly stated and easy to read. If present, they should be in a distinct section with appropriate headings.</w:t>
-      </w:r>
-    </w:p>
-    <w:p>
-      <w:pPr>
-        <w:numPr>
-          <w:ilvl w:val="0"/>
-          <w:numId w:val="4"/>
-        </w:numPr>
       </w:pPr>
       <w:r>
         <w:rPr>
           <w:b/>
           <w:bCs/>
         </w:rPr>
-        <w:t>Bibliographic Citations:</w:t>
+        <w:t>5. Audience Needs</w:t>
       </w:r>
     </w:p>
     <w:p>
       <w:pPr>
-        <w:numPr>
-          <w:ilvl w:val="1"/>
-          <w:numId w:val="4"/>
-        </w:numPr>
-      </w:pPr>
-      <w:r>
-        <w:t xml:space="preserve">Proper citations should be used for any </w:t>
-      </w:r>
-      <w:proofErr w:type="gramStart"/>
-      <w:r>
-        <w:t>referenced</w:t>
-      </w:r>
-      <w:proofErr w:type="gramEnd"/>
-      <w:r>
-        <w:t xml:space="preserve"> materials. The document does not appear to include citations, which might be necessary depending on the content.</w:t>
-      </w:r>
-    </w:p>
-    <w:p>
-      <w:pPr>
-        <w:rPr>
-          <w:b/>
-          <w:bCs/>
-        </w:rPr>
-      </w:pPr>
-      <w:r>
-        <w:rPr>
-          <w:b/>
-          <w:bCs/>
-        </w:rPr>
-        <w:t>Audience Appropriateness</w:t>
-      </w:r>
-    </w:p>
-    <w:p>
-      <w:pPr>
-        <w:numPr>
-          <w:ilvl w:val="0"/>
-          <w:numId w:val="5"/>
-        </w:numPr>
-      </w:pPr>
-      <w:r>
-        <w:rPr>
-          <w:b/>
-          <w:bCs/>
-        </w:rPr>
-        <w:t>Needs of All Readers:</w:t>
-      </w:r>
-    </w:p>
-    <w:p>
-      <w:pPr>
-        <w:numPr>
-          <w:ilvl w:val="1"/>
-          <w:numId w:val="5"/>
-        </w:numPr>
-      </w:pPr>
-      <w:r>
-        <w:t>The document should be accessible to a wide audience, including those with varying levels of expertise. Simplifying language and improving design can help achieve this.</w:t>
-      </w:r>
-    </w:p>
-    <w:p>
-      <w:pPr>
-        <w:numPr>
-          <w:ilvl w:val="0"/>
-          <w:numId w:val="5"/>
-        </w:numPr>
+        <w:spacing w:line="240" w:lineRule="auto"/>
       </w:pPr>
       <w:r>
         <w:rPr>
@@ -508,28 +459,141 @@
     <w:p>
       <w:pPr>
         <w:numPr>
-          <w:ilvl w:val="1"/>
-          <w:numId w:val="5"/>
+          <w:ilvl w:val="0"/>
+          <w:numId w:val="18"/>
         </w:numPr>
-      </w:pPr>
-      <w:r>
-        <w:t>The document should avoid cultural biases and be appropriate for international readers. This includes using clear and simple language and avoiding region-specific references.</w:t>
+        <w:spacing w:line="240" w:lineRule="auto"/>
+      </w:pPr>
+      <w:r>
+        <w:t>The document is not particularly tailored for international readers. It uses specific cultural and military references that may not be universally understood.</w:t>
       </w:r>
     </w:p>
     <w:p>
-      <w:r>
-        <w:t xml:space="preserve">Overall, the document could benefit from simplifying language, improving design elements, and ensuring inclusivity and accessibility for all readers. If you have any specific </w:t>
-      </w:r>
-      <w:proofErr w:type="gramStart"/>
-      <w:r>
-        <w:t>sections</w:t>
-      </w:r>
-      <w:proofErr w:type="gramEnd"/>
-      <w:r>
-        <w:t xml:space="preserve"> you'd like me to focus on, please let me know!</w:t>
+      <w:pPr>
+        <w:spacing w:line="240" w:lineRule="auto"/>
+      </w:pPr>
+      <w:r>
+        <w:rPr>
+          <w:b/>
+          <w:bCs/>
+        </w:rPr>
+        <w:t>Cultural Sensitivity:</w:t>
       </w:r>
     </w:p>
-    <w:p/>
+    <w:p>
+      <w:pPr>
+        <w:numPr>
+          <w:ilvl w:val="0"/>
+          <w:numId w:val="19"/>
+        </w:numPr>
+        <w:spacing w:line="240" w:lineRule="auto"/>
+      </w:pPr>
+      <w:r>
+        <w:t>The document does not address cultural issues directly. However, the content is focused on sabotage, which may not be culturally sensitive in all contexts.</w:t>
+      </w:r>
+    </w:p>
+    <w:p>
+      <w:pPr>
+        <w:spacing w:line="240" w:lineRule="auto"/>
+        <w:rPr>
+          <w:b/>
+          <w:bCs/>
+        </w:rPr>
+      </w:pPr>
+      <w:r>
+        <w:rPr>
+          <w:b/>
+          <w:bCs/>
+        </w:rPr>
+        <w:t>Summary</w:t>
+      </w:r>
+    </w:p>
+    <w:p>
+      <w:pPr>
+        <w:spacing w:line="240" w:lineRule="auto"/>
+      </w:pPr>
+      <w:r>
+        <w:t>Overall, the document could benefit from:</w:t>
+      </w:r>
+    </w:p>
+    <w:p>
+      <w:pPr>
+        <w:numPr>
+          <w:ilvl w:val="0"/>
+          <w:numId w:val="20"/>
+        </w:numPr>
+        <w:spacing w:line="240" w:lineRule="auto"/>
+      </w:pPr>
+      <w:r>
+        <w:t>Simplifying language to make it more accessible.</w:t>
+      </w:r>
+    </w:p>
+    <w:p>
+      <w:pPr>
+        <w:numPr>
+          <w:ilvl w:val="0"/>
+          <w:numId w:val="20"/>
+        </w:numPr>
+        <w:spacing w:line="240" w:lineRule="auto"/>
+      </w:pPr>
+      <w:r>
+        <w:t>Improving visual design with better use of contrast, color, and white space.</w:t>
+      </w:r>
+    </w:p>
+    <w:p>
+      <w:pPr>
+        <w:numPr>
+          <w:ilvl w:val="0"/>
+          <w:numId w:val="20"/>
+        </w:numPr>
+        <w:spacing w:line="240" w:lineRule="auto"/>
+      </w:pPr>
+      <w:r>
+        <w:t>Enhancing the clarity of headings and subheadings.</w:t>
+      </w:r>
+    </w:p>
+    <w:p>
+      <w:pPr>
+        <w:numPr>
+          <w:ilvl w:val="0"/>
+          <w:numId w:val="20"/>
+        </w:numPr>
+        <w:spacing w:line="240" w:lineRule="auto"/>
+      </w:pPr>
+      <w:r>
+        <w:t>Ensuring that any necessary disclaimers and policies are included and clear.</w:t>
+      </w:r>
+    </w:p>
+    <w:p>
+      <w:pPr>
+        <w:numPr>
+          <w:ilvl w:val="0"/>
+          <w:numId w:val="20"/>
+        </w:numPr>
+        <w:spacing w:line="240" w:lineRule="auto"/>
+      </w:pPr>
+      <w:r>
+        <w:t>Considering the needs of international readers and cultural sensitivity.</w:t>
+      </w:r>
+    </w:p>
+    <w:p>
+      <w:pPr>
+        <w:spacing w:line="240" w:lineRule="auto"/>
+      </w:pPr>
+      <w:r>
+        <w:t>I hope these observations help you improve the usability of the documentation! If you have any further questions or need more detailed analysis, feel free to ask.</w:t>
+      </w:r>
+    </w:p>
+    <w:p>
+      <w:pPr>
+        <w:spacing w:line="240" w:lineRule="auto"/>
+      </w:pPr>
+    </w:p>
+    <w:p>
+      <w:pPr>
+        <w:spacing w:line="240" w:lineRule="auto"/>
+      </w:pPr>
+    </w:p>
     <w:sectPr>
       <w:pgSz w:w="12240" w:h="15840"/>
       <w:pgMar w:top="1440" w:right="1440" w:bottom="1440" w:left="1440" w:header="720" w:footer="720" w:gutter="0"/>
@@ -543,6 +607,453 @@
 <file path=word/numbering.xml><?xml version="1.0" encoding="utf-8"?>
 <w:numbering xmlns:wpc="http://schemas.microsoft.com/office/word/2010/wordprocessingCanvas" xmlns:cx="http://schemas.microsoft.com/office/drawing/2014/chartex" xmlns:cx1="http://schemas.microsoft.com/office/drawing/2015/9/8/chartex" xmlns:cx2="http://schemas.microsoft.com/office/drawing/2015/10/21/chartex" xmlns:cx3="http://schemas.microsoft.com/office/drawing/2016/5/9/chartex" xmlns:cx4="http://schemas.microsoft.com/office/drawing/2016/5/10/chartex" xmlns:cx5="http://schemas.microsoft.com/office/drawing/2016/5/11/chartex" xmlns:cx6="http://schemas.microsoft.com/office/drawing/2016/5/12/chartex" xmlns:cx7="http://schemas.microsoft.com/office/drawing/2016/5/13/chartex" xmlns:cx8="http://schemas.microsoft.com/office/drawing/2016/5/14/chartex" xmlns:mc="http://schemas.openxmlformats.org/markup-compatibility/2006" xmlns:aink="http://schemas.microsoft.com/office/drawing/2016/ink" xmlns:am3d="http://schemas.microsoft.com/office/drawing/2017/model3d" xmlns:o="urn:schemas-microsoft-com:office:office" xmlns:oel="http://schemas.microsoft.com/office/2019/extlst" xmlns:r="http://schemas.openxmlformats.org/officeDocument/2006/relationships" xmlns:m="http://schemas.openxmlformats.org/officeDocument/2006/math" xmlns:v="urn:schemas-microsoft-com:vml" xmlns:wp14="http://schemas.microsoft.com/office/word/2010/wordprocessingDrawing" xmlns:wp="http://schemas.openxmlformats.org/drawingml/2006/wordprocessingDrawing" xmlns:w10="urn:schemas-microsoft-com:office:word" xmlns:w="http://schemas.openxmlformats.org/wordprocessingml/2006/main" xmlns:w14="http://schemas.microsoft.com/office/word/2010/wordml" xmlns:w15="http://schemas.microsoft.com/office/word/2012/wordml" xmlns:w16cex="http://schemas.microsoft.com/office/word/2018/wordml/cex" xmlns:w16cid="http://schemas.microsoft.com/office/word/2016/wordml/cid" xmlns:w16="http://schemas.microsoft.com/office/word/2018/wordml" xmlns:w16du="http://schemas.microsoft.com/office/word/2023/wordml/word16du" xmlns:w16sdtdh="http://schemas.microsoft.com/office/word/2020/wordml/sdtdatahash" xmlns:w16sdtfl="http://schemas.microsoft.com/office/word/2024/wordml/sdtformatlock" xmlns:w16se="http://schemas.microsoft.com/office/word/2015/wordml/symex" xmlns:wpg="http://schemas.microsoft.com/office/word/2010/wordprocessingGroup" xmlns:wpi="http://schemas.microsoft.com/office/word/2010/wordprocessingInk" xmlns:wne="http://schemas.microsoft.com/office/word/2006/wordml" xmlns:wps="http://schemas.microsoft.com/office/word/2010/wordprocessingShape" mc:Ignorable="w14 w15 w16se w16cid w16 w16cex w16sdtdh w16sdtfl w16du wp14">
   <w:abstractNum w:abstractNumId="0" w15:restartNumberingAfterBreak="0">
+    <w:nsid w:val="18650AAA"/>
+    <w:multiLevelType w:val="multilevel"/>
+    <w:tmpl w:val="AE28AC3A"/>
+    <w:lvl w:ilvl="0">
+      <w:start w:val="1"/>
+      <w:numFmt w:val="bullet"/>
+      <w:lvlText w:val=""/>
+      <w:lvlJc w:val="left"/>
+      <w:pPr>
+        <w:tabs>
+          <w:tab w:val="num" w:pos="720"/>
+        </w:tabs>
+        <w:ind w:left="720" w:hanging="360"/>
+      </w:pPr>
+      <w:rPr>
+        <w:rFonts w:ascii="Symbol" w:hAnsi="Symbol" w:hint="default"/>
+        <w:sz w:val="20"/>
+      </w:rPr>
+    </w:lvl>
+    <w:lvl w:ilvl="1" w:tentative="1">
+      <w:start w:val="1"/>
+      <w:numFmt w:val="bullet"/>
+      <w:lvlText w:val="o"/>
+      <w:lvlJc w:val="left"/>
+      <w:pPr>
+        <w:tabs>
+          <w:tab w:val="num" w:pos="1440"/>
+        </w:tabs>
+        <w:ind w:left="1440" w:hanging="360"/>
+      </w:pPr>
+      <w:rPr>
+        <w:rFonts w:ascii="Courier New" w:hAnsi="Courier New" w:hint="default"/>
+        <w:sz w:val="20"/>
+      </w:rPr>
+    </w:lvl>
+    <w:lvl w:ilvl="2" w:tentative="1">
+      <w:start w:val="1"/>
+      <w:numFmt w:val="bullet"/>
+      <w:lvlText w:val=""/>
+      <w:lvlJc w:val="left"/>
+      <w:pPr>
+        <w:tabs>
+          <w:tab w:val="num" w:pos="2160"/>
+        </w:tabs>
+        <w:ind w:left="2160" w:hanging="360"/>
+      </w:pPr>
+      <w:rPr>
+        <w:rFonts w:ascii="Wingdings" w:hAnsi="Wingdings" w:hint="default"/>
+        <w:sz w:val="20"/>
+      </w:rPr>
+    </w:lvl>
+    <w:lvl w:ilvl="3" w:tentative="1">
+      <w:start w:val="1"/>
+      <w:numFmt w:val="bullet"/>
+      <w:lvlText w:val=""/>
+      <w:lvlJc w:val="left"/>
+      <w:pPr>
+        <w:tabs>
+          <w:tab w:val="num" w:pos="2880"/>
+        </w:tabs>
+        <w:ind w:left="2880" w:hanging="360"/>
+      </w:pPr>
+      <w:rPr>
+        <w:rFonts w:ascii="Wingdings" w:hAnsi="Wingdings" w:hint="default"/>
+        <w:sz w:val="20"/>
+      </w:rPr>
+    </w:lvl>
+    <w:lvl w:ilvl="4" w:tentative="1">
+      <w:start w:val="1"/>
+      <w:numFmt w:val="bullet"/>
+      <w:lvlText w:val=""/>
+      <w:lvlJc w:val="left"/>
+      <w:pPr>
+        <w:tabs>
+          <w:tab w:val="num" w:pos="3600"/>
+        </w:tabs>
+        <w:ind w:left="3600" w:hanging="360"/>
+      </w:pPr>
+      <w:rPr>
+        <w:rFonts w:ascii="Wingdings" w:hAnsi="Wingdings" w:hint="default"/>
+        <w:sz w:val="20"/>
+      </w:rPr>
+    </w:lvl>
+    <w:lvl w:ilvl="5" w:tentative="1">
+      <w:start w:val="1"/>
+      <w:numFmt w:val="bullet"/>
+      <w:lvlText w:val=""/>
+      <w:lvlJc w:val="left"/>
+      <w:pPr>
+        <w:tabs>
+          <w:tab w:val="num" w:pos="4320"/>
+        </w:tabs>
+        <w:ind w:left="4320" w:hanging="360"/>
+      </w:pPr>
+      <w:rPr>
+        <w:rFonts w:ascii="Wingdings" w:hAnsi="Wingdings" w:hint="default"/>
+        <w:sz w:val="20"/>
+      </w:rPr>
+    </w:lvl>
+    <w:lvl w:ilvl="6" w:tentative="1">
+      <w:start w:val="1"/>
+      <w:numFmt w:val="bullet"/>
+      <w:lvlText w:val=""/>
+      <w:lvlJc w:val="left"/>
+      <w:pPr>
+        <w:tabs>
+          <w:tab w:val="num" w:pos="5040"/>
+        </w:tabs>
+        <w:ind w:left="5040" w:hanging="360"/>
+      </w:pPr>
+      <w:rPr>
+        <w:rFonts w:ascii="Wingdings" w:hAnsi="Wingdings" w:hint="default"/>
+        <w:sz w:val="20"/>
+      </w:rPr>
+    </w:lvl>
+    <w:lvl w:ilvl="7" w:tentative="1">
+      <w:start w:val="1"/>
+      <w:numFmt w:val="bullet"/>
+      <w:lvlText w:val=""/>
+      <w:lvlJc w:val="left"/>
+      <w:pPr>
+        <w:tabs>
+          <w:tab w:val="num" w:pos="5760"/>
+        </w:tabs>
+        <w:ind w:left="5760" w:hanging="360"/>
+      </w:pPr>
+      <w:rPr>
+        <w:rFonts w:ascii="Wingdings" w:hAnsi="Wingdings" w:hint="default"/>
+        <w:sz w:val="20"/>
+      </w:rPr>
+    </w:lvl>
+    <w:lvl w:ilvl="8" w:tentative="1">
+      <w:start w:val="1"/>
+      <w:numFmt w:val="bullet"/>
+      <w:lvlText w:val=""/>
+      <w:lvlJc w:val="left"/>
+      <w:pPr>
+        <w:tabs>
+          <w:tab w:val="num" w:pos="6480"/>
+        </w:tabs>
+        <w:ind w:left="6480" w:hanging="360"/>
+      </w:pPr>
+      <w:rPr>
+        <w:rFonts w:ascii="Wingdings" w:hAnsi="Wingdings" w:hint="default"/>
+        <w:sz w:val="20"/>
+      </w:rPr>
+    </w:lvl>
+  </w:abstractNum>
+  <w:abstractNum w:abstractNumId="1" w15:restartNumberingAfterBreak="0">
+    <w:nsid w:val="1924418E"/>
+    <w:multiLevelType w:val="multilevel"/>
+    <w:tmpl w:val="640EC7B2"/>
+    <w:lvl w:ilvl="0">
+      <w:start w:val="1"/>
+      <w:numFmt w:val="bullet"/>
+      <w:lvlText w:val=""/>
+      <w:lvlJc w:val="left"/>
+      <w:pPr>
+        <w:tabs>
+          <w:tab w:val="num" w:pos="720"/>
+        </w:tabs>
+        <w:ind w:left="720" w:hanging="360"/>
+      </w:pPr>
+      <w:rPr>
+        <w:rFonts w:ascii="Symbol" w:hAnsi="Symbol" w:hint="default"/>
+        <w:sz w:val="20"/>
+      </w:rPr>
+    </w:lvl>
+    <w:lvl w:ilvl="1" w:tentative="1">
+      <w:start w:val="1"/>
+      <w:numFmt w:val="bullet"/>
+      <w:lvlText w:val="o"/>
+      <w:lvlJc w:val="left"/>
+      <w:pPr>
+        <w:tabs>
+          <w:tab w:val="num" w:pos="1440"/>
+        </w:tabs>
+        <w:ind w:left="1440" w:hanging="360"/>
+      </w:pPr>
+      <w:rPr>
+        <w:rFonts w:ascii="Courier New" w:hAnsi="Courier New" w:hint="default"/>
+        <w:sz w:val="20"/>
+      </w:rPr>
+    </w:lvl>
+    <w:lvl w:ilvl="2" w:tentative="1">
+      <w:start w:val="1"/>
+      <w:numFmt w:val="bullet"/>
+      <w:lvlText w:val=""/>
+      <w:lvlJc w:val="left"/>
+      <w:pPr>
+        <w:tabs>
+          <w:tab w:val="num" w:pos="2160"/>
+        </w:tabs>
+        <w:ind w:left="2160" w:hanging="360"/>
+      </w:pPr>
+      <w:rPr>
+        <w:rFonts w:ascii="Wingdings" w:hAnsi="Wingdings" w:hint="default"/>
+        <w:sz w:val="20"/>
+      </w:rPr>
+    </w:lvl>
+    <w:lvl w:ilvl="3" w:tentative="1">
+      <w:start w:val="1"/>
+      <w:numFmt w:val="bullet"/>
+      <w:lvlText w:val=""/>
+      <w:lvlJc w:val="left"/>
+      <w:pPr>
+        <w:tabs>
+          <w:tab w:val="num" w:pos="2880"/>
+        </w:tabs>
+        <w:ind w:left="2880" w:hanging="360"/>
+      </w:pPr>
+      <w:rPr>
+        <w:rFonts w:ascii="Wingdings" w:hAnsi="Wingdings" w:hint="default"/>
+        <w:sz w:val="20"/>
+      </w:rPr>
+    </w:lvl>
+    <w:lvl w:ilvl="4" w:tentative="1">
+      <w:start w:val="1"/>
+      <w:numFmt w:val="bullet"/>
+      <w:lvlText w:val=""/>
+      <w:lvlJc w:val="left"/>
+      <w:pPr>
+        <w:tabs>
+          <w:tab w:val="num" w:pos="3600"/>
+        </w:tabs>
+        <w:ind w:left="3600" w:hanging="360"/>
+      </w:pPr>
+      <w:rPr>
+        <w:rFonts w:ascii="Wingdings" w:hAnsi="Wingdings" w:hint="default"/>
+        <w:sz w:val="20"/>
+      </w:rPr>
+    </w:lvl>
+    <w:lvl w:ilvl="5" w:tentative="1">
+      <w:start w:val="1"/>
+      <w:numFmt w:val="bullet"/>
+      <w:lvlText w:val=""/>
+      <w:lvlJc w:val="left"/>
+      <w:pPr>
+        <w:tabs>
+          <w:tab w:val="num" w:pos="4320"/>
+        </w:tabs>
+        <w:ind w:left="4320" w:hanging="360"/>
+      </w:pPr>
+      <w:rPr>
+        <w:rFonts w:ascii="Wingdings" w:hAnsi="Wingdings" w:hint="default"/>
+        <w:sz w:val="20"/>
+      </w:rPr>
+    </w:lvl>
+    <w:lvl w:ilvl="6" w:tentative="1">
+      <w:start w:val="1"/>
+      <w:numFmt w:val="bullet"/>
+      <w:lvlText w:val=""/>
+      <w:lvlJc w:val="left"/>
+      <w:pPr>
+        <w:tabs>
+          <w:tab w:val="num" w:pos="5040"/>
+        </w:tabs>
+        <w:ind w:left="5040" w:hanging="360"/>
+      </w:pPr>
+      <w:rPr>
+        <w:rFonts w:ascii="Wingdings" w:hAnsi="Wingdings" w:hint="default"/>
+        <w:sz w:val="20"/>
+      </w:rPr>
+    </w:lvl>
+    <w:lvl w:ilvl="7" w:tentative="1">
+      <w:start w:val="1"/>
+      <w:numFmt w:val="bullet"/>
+      <w:lvlText w:val=""/>
+      <w:lvlJc w:val="left"/>
+      <w:pPr>
+        <w:tabs>
+          <w:tab w:val="num" w:pos="5760"/>
+        </w:tabs>
+        <w:ind w:left="5760" w:hanging="360"/>
+      </w:pPr>
+      <w:rPr>
+        <w:rFonts w:ascii="Wingdings" w:hAnsi="Wingdings" w:hint="default"/>
+        <w:sz w:val="20"/>
+      </w:rPr>
+    </w:lvl>
+    <w:lvl w:ilvl="8" w:tentative="1">
+      <w:start w:val="1"/>
+      <w:numFmt w:val="bullet"/>
+      <w:lvlText w:val=""/>
+      <w:lvlJc w:val="left"/>
+      <w:pPr>
+        <w:tabs>
+          <w:tab w:val="num" w:pos="6480"/>
+        </w:tabs>
+        <w:ind w:left="6480" w:hanging="360"/>
+      </w:pPr>
+      <w:rPr>
+        <w:rFonts w:ascii="Wingdings" w:hAnsi="Wingdings" w:hint="default"/>
+        <w:sz w:val="20"/>
+      </w:rPr>
+    </w:lvl>
+  </w:abstractNum>
+  <w:abstractNum w:abstractNumId="2" w15:restartNumberingAfterBreak="0">
+    <w:nsid w:val="1AD93416"/>
+    <w:multiLevelType w:val="multilevel"/>
+    <w:tmpl w:val="C64AB4D6"/>
+    <w:lvl w:ilvl="0">
+      <w:start w:val="1"/>
+      <w:numFmt w:val="bullet"/>
+      <w:lvlText w:val=""/>
+      <w:lvlJc w:val="left"/>
+      <w:pPr>
+        <w:tabs>
+          <w:tab w:val="num" w:pos="720"/>
+        </w:tabs>
+        <w:ind w:left="720" w:hanging="360"/>
+      </w:pPr>
+      <w:rPr>
+        <w:rFonts w:ascii="Symbol" w:hAnsi="Symbol" w:hint="default"/>
+        <w:sz w:val="20"/>
+      </w:rPr>
+    </w:lvl>
+    <w:lvl w:ilvl="1" w:tentative="1">
+      <w:start w:val="1"/>
+      <w:numFmt w:val="bullet"/>
+      <w:lvlText w:val="o"/>
+      <w:lvlJc w:val="left"/>
+      <w:pPr>
+        <w:tabs>
+          <w:tab w:val="num" w:pos="1440"/>
+        </w:tabs>
+        <w:ind w:left="1440" w:hanging="360"/>
+      </w:pPr>
+      <w:rPr>
+        <w:rFonts w:ascii="Courier New" w:hAnsi="Courier New" w:hint="default"/>
+        <w:sz w:val="20"/>
+      </w:rPr>
+    </w:lvl>
+    <w:lvl w:ilvl="2" w:tentative="1">
+      <w:start w:val="1"/>
+      <w:numFmt w:val="bullet"/>
+      <w:lvlText w:val=""/>
+      <w:lvlJc w:val="left"/>
+      <w:pPr>
+        <w:tabs>
+          <w:tab w:val="num" w:pos="2160"/>
+        </w:tabs>
+        <w:ind w:left="2160" w:hanging="360"/>
+      </w:pPr>
+      <w:rPr>
+        <w:rFonts w:ascii="Wingdings" w:hAnsi="Wingdings" w:hint="default"/>
+        <w:sz w:val="20"/>
+      </w:rPr>
+    </w:lvl>
+    <w:lvl w:ilvl="3" w:tentative="1">
+      <w:start w:val="1"/>
+      <w:numFmt w:val="bullet"/>
+      <w:lvlText w:val=""/>
+      <w:lvlJc w:val="left"/>
+      <w:pPr>
+        <w:tabs>
+          <w:tab w:val="num" w:pos="2880"/>
+        </w:tabs>
+        <w:ind w:left="2880" w:hanging="360"/>
+      </w:pPr>
+      <w:rPr>
+        <w:rFonts w:ascii="Wingdings" w:hAnsi="Wingdings" w:hint="default"/>
+        <w:sz w:val="20"/>
+      </w:rPr>
+    </w:lvl>
+    <w:lvl w:ilvl="4" w:tentative="1">
+      <w:start w:val="1"/>
+      <w:numFmt w:val="bullet"/>
+      <w:lvlText w:val=""/>
+      <w:lvlJc w:val="left"/>
+      <w:pPr>
+        <w:tabs>
+          <w:tab w:val="num" w:pos="3600"/>
+        </w:tabs>
+        <w:ind w:left="3600" w:hanging="360"/>
+      </w:pPr>
+      <w:rPr>
+        <w:rFonts w:ascii="Wingdings" w:hAnsi="Wingdings" w:hint="default"/>
+        <w:sz w:val="20"/>
+      </w:rPr>
+    </w:lvl>
+    <w:lvl w:ilvl="5" w:tentative="1">
+      <w:start w:val="1"/>
+      <w:numFmt w:val="bullet"/>
+      <w:lvlText w:val=""/>
+      <w:lvlJc w:val="left"/>
+      <w:pPr>
+        <w:tabs>
+          <w:tab w:val="num" w:pos="4320"/>
+        </w:tabs>
+        <w:ind w:left="4320" w:hanging="360"/>
+      </w:pPr>
+      <w:rPr>
+        <w:rFonts w:ascii="Wingdings" w:hAnsi="Wingdings" w:hint="default"/>
+        <w:sz w:val="20"/>
+      </w:rPr>
+    </w:lvl>
+    <w:lvl w:ilvl="6" w:tentative="1">
+      <w:start w:val="1"/>
+      <w:numFmt w:val="bullet"/>
+      <w:lvlText w:val=""/>
+      <w:lvlJc w:val="left"/>
+      <w:pPr>
+        <w:tabs>
+          <w:tab w:val="num" w:pos="5040"/>
+        </w:tabs>
+        <w:ind w:left="5040" w:hanging="360"/>
+      </w:pPr>
+      <w:rPr>
+        <w:rFonts w:ascii="Wingdings" w:hAnsi="Wingdings" w:hint="default"/>
+        <w:sz w:val="20"/>
+      </w:rPr>
+    </w:lvl>
+    <w:lvl w:ilvl="7" w:tentative="1">
+      <w:start w:val="1"/>
+      <w:numFmt w:val="bullet"/>
+      <w:lvlText w:val=""/>
+      <w:lvlJc w:val="left"/>
+      <w:pPr>
+        <w:tabs>
+          <w:tab w:val="num" w:pos="5760"/>
+        </w:tabs>
+        <w:ind w:left="5760" w:hanging="360"/>
+      </w:pPr>
+      <w:rPr>
+        <w:rFonts w:ascii="Wingdings" w:hAnsi="Wingdings" w:hint="default"/>
+        <w:sz w:val="20"/>
+      </w:rPr>
+    </w:lvl>
+    <w:lvl w:ilvl="8" w:tentative="1">
+      <w:start w:val="1"/>
+      <w:numFmt w:val="bullet"/>
+      <w:lvlText w:val=""/>
+      <w:lvlJc w:val="left"/>
+      <w:pPr>
+        <w:tabs>
+          <w:tab w:val="num" w:pos="6480"/>
+        </w:tabs>
+        <w:ind w:left="6480" w:hanging="360"/>
+      </w:pPr>
+      <w:rPr>
+        <w:rFonts w:ascii="Wingdings" w:hAnsi="Wingdings" w:hint="default"/>
+        <w:sz w:val="20"/>
+      </w:rPr>
+    </w:lvl>
+  </w:abstractNum>
+  <w:abstractNum w:abstractNumId="3" w15:restartNumberingAfterBreak="0">
     <w:nsid w:val="1CE24690"/>
     <w:multiLevelType w:val="multilevel"/>
     <w:tmpl w:val="88883CDA"/>
@@ -659,7 +1170,305 @@
       </w:pPr>
     </w:lvl>
   </w:abstractNum>
-  <w:abstractNum w:abstractNumId="1" w15:restartNumberingAfterBreak="0">
+  <w:abstractNum w:abstractNumId="4" w15:restartNumberingAfterBreak="0">
+    <w:nsid w:val="1D921B75"/>
+    <w:multiLevelType w:val="multilevel"/>
+    <w:tmpl w:val="321018F6"/>
+    <w:lvl w:ilvl="0">
+      <w:start w:val="1"/>
+      <w:numFmt w:val="bullet"/>
+      <w:lvlText w:val=""/>
+      <w:lvlJc w:val="left"/>
+      <w:pPr>
+        <w:tabs>
+          <w:tab w:val="num" w:pos="720"/>
+        </w:tabs>
+        <w:ind w:left="720" w:hanging="360"/>
+      </w:pPr>
+      <w:rPr>
+        <w:rFonts w:ascii="Symbol" w:hAnsi="Symbol" w:hint="default"/>
+        <w:sz w:val="20"/>
+      </w:rPr>
+    </w:lvl>
+    <w:lvl w:ilvl="1" w:tentative="1">
+      <w:start w:val="1"/>
+      <w:numFmt w:val="bullet"/>
+      <w:lvlText w:val="o"/>
+      <w:lvlJc w:val="left"/>
+      <w:pPr>
+        <w:tabs>
+          <w:tab w:val="num" w:pos="1440"/>
+        </w:tabs>
+        <w:ind w:left="1440" w:hanging="360"/>
+      </w:pPr>
+      <w:rPr>
+        <w:rFonts w:ascii="Courier New" w:hAnsi="Courier New" w:hint="default"/>
+        <w:sz w:val="20"/>
+      </w:rPr>
+    </w:lvl>
+    <w:lvl w:ilvl="2" w:tentative="1">
+      <w:start w:val="1"/>
+      <w:numFmt w:val="bullet"/>
+      <w:lvlText w:val=""/>
+      <w:lvlJc w:val="left"/>
+      <w:pPr>
+        <w:tabs>
+          <w:tab w:val="num" w:pos="2160"/>
+        </w:tabs>
+        <w:ind w:left="2160" w:hanging="360"/>
+      </w:pPr>
+      <w:rPr>
+        <w:rFonts w:ascii="Wingdings" w:hAnsi="Wingdings" w:hint="default"/>
+        <w:sz w:val="20"/>
+      </w:rPr>
+    </w:lvl>
+    <w:lvl w:ilvl="3" w:tentative="1">
+      <w:start w:val="1"/>
+      <w:numFmt w:val="bullet"/>
+      <w:lvlText w:val=""/>
+      <w:lvlJc w:val="left"/>
+      <w:pPr>
+        <w:tabs>
+          <w:tab w:val="num" w:pos="2880"/>
+        </w:tabs>
+        <w:ind w:left="2880" w:hanging="360"/>
+      </w:pPr>
+      <w:rPr>
+        <w:rFonts w:ascii="Wingdings" w:hAnsi="Wingdings" w:hint="default"/>
+        <w:sz w:val="20"/>
+      </w:rPr>
+    </w:lvl>
+    <w:lvl w:ilvl="4" w:tentative="1">
+      <w:start w:val="1"/>
+      <w:numFmt w:val="bullet"/>
+      <w:lvlText w:val=""/>
+      <w:lvlJc w:val="left"/>
+      <w:pPr>
+        <w:tabs>
+          <w:tab w:val="num" w:pos="3600"/>
+        </w:tabs>
+        <w:ind w:left="3600" w:hanging="360"/>
+      </w:pPr>
+      <w:rPr>
+        <w:rFonts w:ascii="Wingdings" w:hAnsi="Wingdings" w:hint="default"/>
+        <w:sz w:val="20"/>
+      </w:rPr>
+    </w:lvl>
+    <w:lvl w:ilvl="5" w:tentative="1">
+      <w:start w:val="1"/>
+      <w:numFmt w:val="bullet"/>
+      <w:lvlText w:val=""/>
+      <w:lvlJc w:val="left"/>
+      <w:pPr>
+        <w:tabs>
+          <w:tab w:val="num" w:pos="4320"/>
+        </w:tabs>
+        <w:ind w:left="4320" w:hanging="360"/>
+      </w:pPr>
+      <w:rPr>
+        <w:rFonts w:ascii="Wingdings" w:hAnsi="Wingdings" w:hint="default"/>
+        <w:sz w:val="20"/>
+      </w:rPr>
+    </w:lvl>
+    <w:lvl w:ilvl="6" w:tentative="1">
+      <w:start w:val="1"/>
+      <w:numFmt w:val="bullet"/>
+      <w:lvlText w:val=""/>
+      <w:lvlJc w:val="left"/>
+      <w:pPr>
+        <w:tabs>
+          <w:tab w:val="num" w:pos="5040"/>
+        </w:tabs>
+        <w:ind w:left="5040" w:hanging="360"/>
+      </w:pPr>
+      <w:rPr>
+        <w:rFonts w:ascii="Wingdings" w:hAnsi="Wingdings" w:hint="default"/>
+        <w:sz w:val="20"/>
+      </w:rPr>
+    </w:lvl>
+    <w:lvl w:ilvl="7" w:tentative="1">
+      <w:start w:val="1"/>
+      <w:numFmt w:val="bullet"/>
+      <w:lvlText w:val=""/>
+      <w:lvlJc w:val="left"/>
+      <w:pPr>
+        <w:tabs>
+          <w:tab w:val="num" w:pos="5760"/>
+        </w:tabs>
+        <w:ind w:left="5760" w:hanging="360"/>
+      </w:pPr>
+      <w:rPr>
+        <w:rFonts w:ascii="Wingdings" w:hAnsi="Wingdings" w:hint="default"/>
+        <w:sz w:val="20"/>
+      </w:rPr>
+    </w:lvl>
+    <w:lvl w:ilvl="8" w:tentative="1">
+      <w:start w:val="1"/>
+      <w:numFmt w:val="bullet"/>
+      <w:lvlText w:val=""/>
+      <w:lvlJc w:val="left"/>
+      <w:pPr>
+        <w:tabs>
+          <w:tab w:val="num" w:pos="6480"/>
+        </w:tabs>
+        <w:ind w:left="6480" w:hanging="360"/>
+      </w:pPr>
+      <w:rPr>
+        <w:rFonts w:ascii="Wingdings" w:hAnsi="Wingdings" w:hint="default"/>
+        <w:sz w:val="20"/>
+      </w:rPr>
+    </w:lvl>
+  </w:abstractNum>
+  <w:abstractNum w:abstractNumId="5" w15:restartNumberingAfterBreak="0">
+    <w:nsid w:val="204F228B"/>
+    <w:multiLevelType w:val="multilevel"/>
+    <w:tmpl w:val="E5462E32"/>
+    <w:lvl w:ilvl="0">
+      <w:start w:val="1"/>
+      <w:numFmt w:val="bullet"/>
+      <w:lvlText w:val=""/>
+      <w:lvlJc w:val="left"/>
+      <w:pPr>
+        <w:tabs>
+          <w:tab w:val="num" w:pos="720"/>
+        </w:tabs>
+        <w:ind w:left="720" w:hanging="360"/>
+      </w:pPr>
+      <w:rPr>
+        <w:rFonts w:ascii="Symbol" w:hAnsi="Symbol" w:hint="default"/>
+        <w:sz w:val="20"/>
+      </w:rPr>
+    </w:lvl>
+    <w:lvl w:ilvl="1" w:tentative="1">
+      <w:start w:val="1"/>
+      <w:numFmt w:val="bullet"/>
+      <w:lvlText w:val="o"/>
+      <w:lvlJc w:val="left"/>
+      <w:pPr>
+        <w:tabs>
+          <w:tab w:val="num" w:pos="1440"/>
+        </w:tabs>
+        <w:ind w:left="1440" w:hanging="360"/>
+      </w:pPr>
+      <w:rPr>
+        <w:rFonts w:ascii="Courier New" w:hAnsi="Courier New" w:hint="default"/>
+        <w:sz w:val="20"/>
+      </w:rPr>
+    </w:lvl>
+    <w:lvl w:ilvl="2" w:tentative="1">
+      <w:start w:val="1"/>
+      <w:numFmt w:val="bullet"/>
+      <w:lvlText w:val=""/>
+      <w:lvlJc w:val="left"/>
+      <w:pPr>
+        <w:tabs>
+          <w:tab w:val="num" w:pos="2160"/>
+        </w:tabs>
+        <w:ind w:left="2160" w:hanging="360"/>
+      </w:pPr>
+      <w:rPr>
+        <w:rFonts w:ascii="Wingdings" w:hAnsi="Wingdings" w:hint="default"/>
+        <w:sz w:val="20"/>
+      </w:rPr>
+    </w:lvl>
+    <w:lvl w:ilvl="3" w:tentative="1">
+      <w:start w:val="1"/>
+      <w:numFmt w:val="bullet"/>
+      <w:lvlText w:val=""/>
+      <w:lvlJc w:val="left"/>
+      <w:pPr>
+        <w:tabs>
+          <w:tab w:val="num" w:pos="2880"/>
+        </w:tabs>
+        <w:ind w:left="2880" w:hanging="360"/>
+      </w:pPr>
+      <w:rPr>
+        <w:rFonts w:ascii="Wingdings" w:hAnsi="Wingdings" w:hint="default"/>
+        <w:sz w:val="20"/>
+      </w:rPr>
+    </w:lvl>
+    <w:lvl w:ilvl="4" w:tentative="1">
+      <w:start w:val="1"/>
+      <w:numFmt w:val="bullet"/>
+      <w:lvlText w:val=""/>
+      <w:lvlJc w:val="left"/>
+      <w:pPr>
+        <w:tabs>
+          <w:tab w:val="num" w:pos="3600"/>
+        </w:tabs>
+        <w:ind w:left="3600" w:hanging="360"/>
+      </w:pPr>
+      <w:rPr>
+        <w:rFonts w:ascii="Wingdings" w:hAnsi="Wingdings" w:hint="default"/>
+        <w:sz w:val="20"/>
+      </w:rPr>
+    </w:lvl>
+    <w:lvl w:ilvl="5" w:tentative="1">
+      <w:start w:val="1"/>
+      <w:numFmt w:val="bullet"/>
+      <w:lvlText w:val=""/>
+      <w:lvlJc w:val="left"/>
+      <w:pPr>
+        <w:tabs>
+          <w:tab w:val="num" w:pos="4320"/>
+        </w:tabs>
+        <w:ind w:left="4320" w:hanging="360"/>
+      </w:pPr>
+      <w:rPr>
+        <w:rFonts w:ascii="Wingdings" w:hAnsi="Wingdings" w:hint="default"/>
+        <w:sz w:val="20"/>
+      </w:rPr>
+    </w:lvl>
+    <w:lvl w:ilvl="6" w:tentative="1">
+      <w:start w:val="1"/>
+      <w:numFmt w:val="bullet"/>
+      <w:lvlText w:val=""/>
+      <w:lvlJc w:val="left"/>
+      <w:pPr>
+        <w:tabs>
+          <w:tab w:val="num" w:pos="5040"/>
+        </w:tabs>
+        <w:ind w:left="5040" w:hanging="360"/>
+      </w:pPr>
+      <w:rPr>
+        <w:rFonts w:ascii="Wingdings" w:hAnsi="Wingdings" w:hint="default"/>
+        <w:sz w:val="20"/>
+      </w:rPr>
+    </w:lvl>
+    <w:lvl w:ilvl="7" w:tentative="1">
+      <w:start w:val="1"/>
+      <w:numFmt w:val="bullet"/>
+      <w:lvlText w:val=""/>
+      <w:lvlJc w:val="left"/>
+      <w:pPr>
+        <w:tabs>
+          <w:tab w:val="num" w:pos="5760"/>
+        </w:tabs>
+        <w:ind w:left="5760" w:hanging="360"/>
+      </w:pPr>
+      <w:rPr>
+        <w:rFonts w:ascii="Wingdings" w:hAnsi="Wingdings" w:hint="default"/>
+        <w:sz w:val="20"/>
+      </w:rPr>
+    </w:lvl>
+    <w:lvl w:ilvl="8" w:tentative="1">
+      <w:start w:val="1"/>
+      <w:numFmt w:val="bullet"/>
+      <w:lvlText w:val=""/>
+      <w:lvlJc w:val="left"/>
+      <w:pPr>
+        <w:tabs>
+          <w:tab w:val="num" w:pos="6480"/>
+        </w:tabs>
+        <w:ind w:left="6480" w:hanging="360"/>
+      </w:pPr>
+      <w:rPr>
+        <w:rFonts w:ascii="Wingdings" w:hAnsi="Wingdings" w:hint="default"/>
+        <w:sz w:val="20"/>
+      </w:rPr>
+    </w:lvl>
+  </w:abstractNum>
+  <w:abstractNum w:abstractNumId="6" w15:restartNumberingAfterBreak="0">
     <w:nsid w:val="22623D6B"/>
     <w:multiLevelType w:val="multilevel"/>
     <w:tmpl w:val="C46623F2"/>
@@ -776,7 +1585,603 @@
       </w:pPr>
     </w:lvl>
   </w:abstractNum>
-  <w:abstractNum w:abstractNumId="2" w15:restartNumberingAfterBreak="0">
+  <w:abstractNum w:abstractNumId="7" w15:restartNumberingAfterBreak="0">
+    <w:nsid w:val="254447FB"/>
+    <w:multiLevelType w:val="multilevel"/>
+    <w:tmpl w:val="42A879C6"/>
+    <w:lvl w:ilvl="0">
+      <w:start w:val="1"/>
+      <w:numFmt w:val="bullet"/>
+      <w:lvlText w:val=""/>
+      <w:lvlJc w:val="left"/>
+      <w:pPr>
+        <w:tabs>
+          <w:tab w:val="num" w:pos="720"/>
+        </w:tabs>
+        <w:ind w:left="720" w:hanging="360"/>
+      </w:pPr>
+      <w:rPr>
+        <w:rFonts w:ascii="Symbol" w:hAnsi="Symbol" w:hint="default"/>
+        <w:sz w:val="20"/>
+      </w:rPr>
+    </w:lvl>
+    <w:lvl w:ilvl="1" w:tentative="1">
+      <w:start w:val="1"/>
+      <w:numFmt w:val="bullet"/>
+      <w:lvlText w:val="o"/>
+      <w:lvlJc w:val="left"/>
+      <w:pPr>
+        <w:tabs>
+          <w:tab w:val="num" w:pos="1440"/>
+        </w:tabs>
+        <w:ind w:left="1440" w:hanging="360"/>
+      </w:pPr>
+      <w:rPr>
+        <w:rFonts w:ascii="Courier New" w:hAnsi="Courier New" w:hint="default"/>
+        <w:sz w:val="20"/>
+      </w:rPr>
+    </w:lvl>
+    <w:lvl w:ilvl="2" w:tentative="1">
+      <w:start w:val="1"/>
+      <w:numFmt w:val="bullet"/>
+      <w:lvlText w:val=""/>
+      <w:lvlJc w:val="left"/>
+      <w:pPr>
+        <w:tabs>
+          <w:tab w:val="num" w:pos="2160"/>
+        </w:tabs>
+        <w:ind w:left="2160" w:hanging="360"/>
+      </w:pPr>
+      <w:rPr>
+        <w:rFonts w:ascii="Wingdings" w:hAnsi="Wingdings" w:hint="default"/>
+        <w:sz w:val="20"/>
+      </w:rPr>
+    </w:lvl>
+    <w:lvl w:ilvl="3" w:tentative="1">
+      <w:start w:val="1"/>
+      <w:numFmt w:val="bullet"/>
+      <w:lvlText w:val=""/>
+      <w:lvlJc w:val="left"/>
+      <w:pPr>
+        <w:tabs>
+          <w:tab w:val="num" w:pos="2880"/>
+        </w:tabs>
+        <w:ind w:left="2880" w:hanging="360"/>
+      </w:pPr>
+      <w:rPr>
+        <w:rFonts w:ascii="Wingdings" w:hAnsi="Wingdings" w:hint="default"/>
+        <w:sz w:val="20"/>
+      </w:rPr>
+    </w:lvl>
+    <w:lvl w:ilvl="4" w:tentative="1">
+      <w:start w:val="1"/>
+      <w:numFmt w:val="bullet"/>
+      <w:lvlText w:val=""/>
+      <w:lvlJc w:val="left"/>
+      <w:pPr>
+        <w:tabs>
+          <w:tab w:val="num" w:pos="3600"/>
+        </w:tabs>
+        <w:ind w:left="3600" w:hanging="360"/>
+      </w:pPr>
+      <w:rPr>
+        <w:rFonts w:ascii="Wingdings" w:hAnsi="Wingdings" w:hint="default"/>
+        <w:sz w:val="20"/>
+      </w:rPr>
+    </w:lvl>
+    <w:lvl w:ilvl="5" w:tentative="1">
+      <w:start w:val="1"/>
+      <w:numFmt w:val="bullet"/>
+      <w:lvlText w:val=""/>
+      <w:lvlJc w:val="left"/>
+      <w:pPr>
+        <w:tabs>
+          <w:tab w:val="num" w:pos="4320"/>
+        </w:tabs>
+        <w:ind w:left="4320" w:hanging="360"/>
+      </w:pPr>
+      <w:rPr>
+        <w:rFonts w:ascii="Wingdings" w:hAnsi="Wingdings" w:hint="default"/>
+        <w:sz w:val="20"/>
+      </w:rPr>
+    </w:lvl>
+    <w:lvl w:ilvl="6" w:tentative="1">
+      <w:start w:val="1"/>
+      <w:numFmt w:val="bullet"/>
+      <w:lvlText w:val=""/>
+      <w:lvlJc w:val="left"/>
+      <w:pPr>
+        <w:tabs>
+          <w:tab w:val="num" w:pos="5040"/>
+        </w:tabs>
+        <w:ind w:left="5040" w:hanging="360"/>
+      </w:pPr>
+      <w:rPr>
+        <w:rFonts w:ascii="Wingdings" w:hAnsi="Wingdings" w:hint="default"/>
+        <w:sz w:val="20"/>
+      </w:rPr>
+    </w:lvl>
+    <w:lvl w:ilvl="7" w:tentative="1">
+      <w:start w:val="1"/>
+      <w:numFmt w:val="bullet"/>
+      <w:lvlText w:val=""/>
+      <w:lvlJc w:val="left"/>
+      <w:pPr>
+        <w:tabs>
+          <w:tab w:val="num" w:pos="5760"/>
+        </w:tabs>
+        <w:ind w:left="5760" w:hanging="360"/>
+      </w:pPr>
+      <w:rPr>
+        <w:rFonts w:ascii="Wingdings" w:hAnsi="Wingdings" w:hint="default"/>
+        <w:sz w:val="20"/>
+      </w:rPr>
+    </w:lvl>
+    <w:lvl w:ilvl="8" w:tentative="1">
+      <w:start w:val="1"/>
+      <w:numFmt w:val="bullet"/>
+      <w:lvlText w:val=""/>
+      <w:lvlJc w:val="left"/>
+      <w:pPr>
+        <w:tabs>
+          <w:tab w:val="num" w:pos="6480"/>
+        </w:tabs>
+        <w:ind w:left="6480" w:hanging="360"/>
+      </w:pPr>
+      <w:rPr>
+        <w:rFonts w:ascii="Wingdings" w:hAnsi="Wingdings" w:hint="default"/>
+        <w:sz w:val="20"/>
+      </w:rPr>
+    </w:lvl>
+  </w:abstractNum>
+  <w:abstractNum w:abstractNumId="8" w15:restartNumberingAfterBreak="0">
+    <w:nsid w:val="26B1146A"/>
+    <w:multiLevelType w:val="multilevel"/>
+    <w:tmpl w:val="DA68867A"/>
+    <w:lvl w:ilvl="0">
+      <w:start w:val="1"/>
+      <w:numFmt w:val="bullet"/>
+      <w:lvlText w:val=""/>
+      <w:lvlJc w:val="left"/>
+      <w:pPr>
+        <w:tabs>
+          <w:tab w:val="num" w:pos="720"/>
+        </w:tabs>
+        <w:ind w:left="720" w:hanging="360"/>
+      </w:pPr>
+      <w:rPr>
+        <w:rFonts w:ascii="Symbol" w:hAnsi="Symbol" w:hint="default"/>
+        <w:sz w:val="20"/>
+      </w:rPr>
+    </w:lvl>
+    <w:lvl w:ilvl="1" w:tentative="1">
+      <w:start w:val="1"/>
+      <w:numFmt w:val="bullet"/>
+      <w:lvlText w:val="o"/>
+      <w:lvlJc w:val="left"/>
+      <w:pPr>
+        <w:tabs>
+          <w:tab w:val="num" w:pos="1440"/>
+        </w:tabs>
+        <w:ind w:left="1440" w:hanging="360"/>
+      </w:pPr>
+      <w:rPr>
+        <w:rFonts w:ascii="Courier New" w:hAnsi="Courier New" w:hint="default"/>
+        <w:sz w:val="20"/>
+      </w:rPr>
+    </w:lvl>
+    <w:lvl w:ilvl="2" w:tentative="1">
+      <w:start w:val="1"/>
+      <w:numFmt w:val="bullet"/>
+      <w:lvlText w:val=""/>
+      <w:lvlJc w:val="left"/>
+      <w:pPr>
+        <w:tabs>
+          <w:tab w:val="num" w:pos="2160"/>
+        </w:tabs>
+        <w:ind w:left="2160" w:hanging="360"/>
+      </w:pPr>
+      <w:rPr>
+        <w:rFonts w:ascii="Wingdings" w:hAnsi="Wingdings" w:hint="default"/>
+        <w:sz w:val="20"/>
+      </w:rPr>
+    </w:lvl>
+    <w:lvl w:ilvl="3" w:tentative="1">
+      <w:start w:val="1"/>
+      <w:numFmt w:val="bullet"/>
+      <w:lvlText w:val=""/>
+      <w:lvlJc w:val="left"/>
+      <w:pPr>
+        <w:tabs>
+          <w:tab w:val="num" w:pos="2880"/>
+        </w:tabs>
+        <w:ind w:left="2880" w:hanging="360"/>
+      </w:pPr>
+      <w:rPr>
+        <w:rFonts w:ascii="Wingdings" w:hAnsi="Wingdings" w:hint="default"/>
+        <w:sz w:val="20"/>
+      </w:rPr>
+    </w:lvl>
+    <w:lvl w:ilvl="4" w:tentative="1">
+      <w:start w:val="1"/>
+      <w:numFmt w:val="bullet"/>
+      <w:lvlText w:val=""/>
+      <w:lvlJc w:val="left"/>
+      <w:pPr>
+        <w:tabs>
+          <w:tab w:val="num" w:pos="3600"/>
+        </w:tabs>
+        <w:ind w:left="3600" w:hanging="360"/>
+      </w:pPr>
+      <w:rPr>
+        <w:rFonts w:ascii="Wingdings" w:hAnsi="Wingdings" w:hint="default"/>
+        <w:sz w:val="20"/>
+      </w:rPr>
+    </w:lvl>
+    <w:lvl w:ilvl="5" w:tentative="1">
+      <w:start w:val="1"/>
+      <w:numFmt w:val="bullet"/>
+      <w:lvlText w:val=""/>
+      <w:lvlJc w:val="left"/>
+      <w:pPr>
+        <w:tabs>
+          <w:tab w:val="num" w:pos="4320"/>
+        </w:tabs>
+        <w:ind w:left="4320" w:hanging="360"/>
+      </w:pPr>
+      <w:rPr>
+        <w:rFonts w:ascii="Wingdings" w:hAnsi="Wingdings" w:hint="default"/>
+        <w:sz w:val="20"/>
+      </w:rPr>
+    </w:lvl>
+    <w:lvl w:ilvl="6" w:tentative="1">
+      <w:start w:val="1"/>
+      <w:numFmt w:val="bullet"/>
+      <w:lvlText w:val=""/>
+      <w:lvlJc w:val="left"/>
+      <w:pPr>
+        <w:tabs>
+          <w:tab w:val="num" w:pos="5040"/>
+        </w:tabs>
+        <w:ind w:left="5040" w:hanging="360"/>
+      </w:pPr>
+      <w:rPr>
+        <w:rFonts w:ascii="Wingdings" w:hAnsi="Wingdings" w:hint="default"/>
+        <w:sz w:val="20"/>
+      </w:rPr>
+    </w:lvl>
+    <w:lvl w:ilvl="7" w:tentative="1">
+      <w:start w:val="1"/>
+      <w:numFmt w:val="bullet"/>
+      <w:lvlText w:val=""/>
+      <w:lvlJc w:val="left"/>
+      <w:pPr>
+        <w:tabs>
+          <w:tab w:val="num" w:pos="5760"/>
+        </w:tabs>
+        <w:ind w:left="5760" w:hanging="360"/>
+      </w:pPr>
+      <w:rPr>
+        <w:rFonts w:ascii="Wingdings" w:hAnsi="Wingdings" w:hint="default"/>
+        <w:sz w:val="20"/>
+      </w:rPr>
+    </w:lvl>
+    <w:lvl w:ilvl="8" w:tentative="1">
+      <w:start w:val="1"/>
+      <w:numFmt w:val="bullet"/>
+      <w:lvlText w:val=""/>
+      <w:lvlJc w:val="left"/>
+      <w:pPr>
+        <w:tabs>
+          <w:tab w:val="num" w:pos="6480"/>
+        </w:tabs>
+        <w:ind w:left="6480" w:hanging="360"/>
+      </w:pPr>
+      <w:rPr>
+        <w:rFonts w:ascii="Wingdings" w:hAnsi="Wingdings" w:hint="default"/>
+        <w:sz w:val="20"/>
+      </w:rPr>
+    </w:lvl>
+  </w:abstractNum>
+  <w:abstractNum w:abstractNumId="9" w15:restartNumberingAfterBreak="0">
+    <w:nsid w:val="26C17759"/>
+    <w:multiLevelType w:val="multilevel"/>
+    <w:tmpl w:val="B330ECA2"/>
+    <w:lvl w:ilvl="0">
+      <w:start w:val="1"/>
+      <w:numFmt w:val="bullet"/>
+      <w:lvlText w:val=""/>
+      <w:lvlJc w:val="left"/>
+      <w:pPr>
+        <w:tabs>
+          <w:tab w:val="num" w:pos="720"/>
+        </w:tabs>
+        <w:ind w:left="720" w:hanging="360"/>
+      </w:pPr>
+      <w:rPr>
+        <w:rFonts w:ascii="Symbol" w:hAnsi="Symbol" w:hint="default"/>
+        <w:sz w:val="20"/>
+      </w:rPr>
+    </w:lvl>
+    <w:lvl w:ilvl="1" w:tentative="1">
+      <w:start w:val="1"/>
+      <w:numFmt w:val="bullet"/>
+      <w:lvlText w:val="o"/>
+      <w:lvlJc w:val="left"/>
+      <w:pPr>
+        <w:tabs>
+          <w:tab w:val="num" w:pos="1440"/>
+        </w:tabs>
+        <w:ind w:left="1440" w:hanging="360"/>
+      </w:pPr>
+      <w:rPr>
+        <w:rFonts w:ascii="Courier New" w:hAnsi="Courier New" w:hint="default"/>
+        <w:sz w:val="20"/>
+      </w:rPr>
+    </w:lvl>
+    <w:lvl w:ilvl="2" w:tentative="1">
+      <w:start w:val="1"/>
+      <w:numFmt w:val="bullet"/>
+      <w:lvlText w:val=""/>
+      <w:lvlJc w:val="left"/>
+      <w:pPr>
+        <w:tabs>
+          <w:tab w:val="num" w:pos="2160"/>
+        </w:tabs>
+        <w:ind w:left="2160" w:hanging="360"/>
+      </w:pPr>
+      <w:rPr>
+        <w:rFonts w:ascii="Wingdings" w:hAnsi="Wingdings" w:hint="default"/>
+        <w:sz w:val="20"/>
+      </w:rPr>
+    </w:lvl>
+    <w:lvl w:ilvl="3" w:tentative="1">
+      <w:start w:val="1"/>
+      <w:numFmt w:val="bullet"/>
+      <w:lvlText w:val=""/>
+      <w:lvlJc w:val="left"/>
+      <w:pPr>
+        <w:tabs>
+          <w:tab w:val="num" w:pos="2880"/>
+        </w:tabs>
+        <w:ind w:left="2880" w:hanging="360"/>
+      </w:pPr>
+      <w:rPr>
+        <w:rFonts w:ascii="Wingdings" w:hAnsi="Wingdings" w:hint="default"/>
+        <w:sz w:val="20"/>
+      </w:rPr>
+    </w:lvl>
+    <w:lvl w:ilvl="4" w:tentative="1">
+      <w:start w:val="1"/>
+      <w:numFmt w:val="bullet"/>
+      <w:lvlText w:val=""/>
+      <w:lvlJc w:val="left"/>
+      <w:pPr>
+        <w:tabs>
+          <w:tab w:val="num" w:pos="3600"/>
+        </w:tabs>
+        <w:ind w:left="3600" w:hanging="360"/>
+      </w:pPr>
+      <w:rPr>
+        <w:rFonts w:ascii="Wingdings" w:hAnsi="Wingdings" w:hint="default"/>
+        <w:sz w:val="20"/>
+      </w:rPr>
+    </w:lvl>
+    <w:lvl w:ilvl="5" w:tentative="1">
+      <w:start w:val="1"/>
+      <w:numFmt w:val="bullet"/>
+      <w:lvlText w:val=""/>
+      <w:lvlJc w:val="left"/>
+      <w:pPr>
+        <w:tabs>
+          <w:tab w:val="num" w:pos="4320"/>
+        </w:tabs>
+        <w:ind w:left="4320" w:hanging="360"/>
+      </w:pPr>
+      <w:rPr>
+        <w:rFonts w:ascii="Wingdings" w:hAnsi="Wingdings" w:hint="default"/>
+        <w:sz w:val="20"/>
+      </w:rPr>
+    </w:lvl>
+    <w:lvl w:ilvl="6" w:tentative="1">
+      <w:start w:val="1"/>
+      <w:numFmt w:val="bullet"/>
+      <w:lvlText w:val=""/>
+      <w:lvlJc w:val="left"/>
+      <w:pPr>
+        <w:tabs>
+          <w:tab w:val="num" w:pos="5040"/>
+        </w:tabs>
+        <w:ind w:left="5040" w:hanging="360"/>
+      </w:pPr>
+      <w:rPr>
+        <w:rFonts w:ascii="Wingdings" w:hAnsi="Wingdings" w:hint="default"/>
+        <w:sz w:val="20"/>
+      </w:rPr>
+    </w:lvl>
+    <w:lvl w:ilvl="7" w:tentative="1">
+      <w:start w:val="1"/>
+      <w:numFmt w:val="bullet"/>
+      <w:lvlText w:val=""/>
+      <w:lvlJc w:val="left"/>
+      <w:pPr>
+        <w:tabs>
+          <w:tab w:val="num" w:pos="5760"/>
+        </w:tabs>
+        <w:ind w:left="5760" w:hanging="360"/>
+      </w:pPr>
+      <w:rPr>
+        <w:rFonts w:ascii="Wingdings" w:hAnsi="Wingdings" w:hint="default"/>
+        <w:sz w:val="20"/>
+      </w:rPr>
+    </w:lvl>
+    <w:lvl w:ilvl="8" w:tentative="1">
+      <w:start w:val="1"/>
+      <w:numFmt w:val="bullet"/>
+      <w:lvlText w:val=""/>
+      <w:lvlJc w:val="left"/>
+      <w:pPr>
+        <w:tabs>
+          <w:tab w:val="num" w:pos="6480"/>
+        </w:tabs>
+        <w:ind w:left="6480" w:hanging="360"/>
+      </w:pPr>
+      <w:rPr>
+        <w:rFonts w:ascii="Wingdings" w:hAnsi="Wingdings" w:hint="default"/>
+        <w:sz w:val="20"/>
+      </w:rPr>
+    </w:lvl>
+  </w:abstractNum>
+  <w:abstractNum w:abstractNumId="10" w15:restartNumberingAfterBreak="0">
+    <w:nsid w:val="2740761E"/>
+    <w:multiLevelType w:val="multilevel"/>
+    <w:tmpl w:val="7A4EA200"/>
+    <w:lvl w:ilvl="0">
+      <w:start w:val="1"/>
+      <w:numFmt w:val="bullet"/>
+      <w:lvlText w:val=""/>
+      <w:lvlJc w:val="left"/>
+      <w:pPr>
+        <w:tabs>
+          <w:tab w:val="num" w:pos="720"/>
+        </w:tabs>
+        <w:ind w:left="720" w:hanging="360"/>
+      </w:pPr>
+      <w:rPr>
+        <w:rFonts w:ascii="Symbol" w:hAnsi="Symbol" w:hint="default"/>
+        <w:sz w:val="20"/>
+      </w:rPr>
+    </w:lvl>
+    <w:lvl w:ilvl="1" w:tentative="1">
+      <w:start w:val="1"/>
+      <w:numFmt w:val="bullet"/>
+      <w:lvlText w:val="o"/>
+      <w:lvlJc w:val="left"/>
+      <w:pPr>
+        <w:tabs>
+          <w:tab w:val="num" w:pos="1440"/>
+        </w:tabs>
+        <w:ind w:left="1440" w:hanging="360"/>
+      </w:pPr>
+      <w:rPr>
+        <w:rFonts w:ascii="Courier New" w:hAnsi="Courier New" w:hint="default"/>
+        <w:sz w:val="20"/>
+      </w:rPr>
+    </w:lvl>
+    <w:lvl w:ilvl="2" w:tentative="1">
+      <w:start w:val="1"/>
+      <w:numFmt w:val="bullet"/>
+      <w:lvlText w:val=""/>
+      <w:lvlJc w:val="left"/>
+      <w:pPr>
+        <w:tabs>
+          <w:tab w:val="num" w:pos="2160"/>
+        </w:tabs>
+        <w:ind w:left="2160" w:hanging="360"/>
+      </w:pPr>
+      <w:rPr>
+        <w:rFonts w:ascii="Wingdings" w:hAnsi="Wingdings" w:hint="default"/>
+        <w:sz w:val="20"/>
+      </w:rPr>
+    </w:lvl>
+    <w:lvl w:ilvl="3" w:tentative="1">
+      <w:start w:val="1"/>
+      <w:numFmt w:val="bullet"/>
+      <w:lvlText w:val=""/>
+      <w:lvlJc w:val="left"/>
+      <w:pPr>
+        <w:tabs>
+          <w:tab w:val="num" w:pos="2880"/>
+        </w:tabs>
+        <w:ind w:left="2880" w:hanging="360"/>
+      </w:pPr>
+      <w:rPr>
+        <w:rFonts w:ascii="Wingdings" w:hAnsi="Wingdings" w:hint="default"/>
+        <w:sz w:val="20"/>
+      </w:rPr>
+    </w:lvl>
+    <w:lvl w:ilvl="4" w:tentative="1">
+      <w:start w:val="1"/>
+      <w:numFmt w:val="bullet"/>
+      <w:lvlText w:val=""/>
+      <w:lvlJc w:val="left"/>
+      <w:pPr>
+        <w:tabs>
+          <w:tab w:val="num" w:pos="3600"/>
+        </w:tabs>
+        <w:ind w:left="3600" w:hanging="360"/>
+      </w:pPr>
+      <w:rPr>
+        <w:rFonts w:ascii="Wingdings" w:hAnsi="Wingdings" w:hint="default"/>
+        <w:sz w:val="20"/>
+      </w:rPr>
+    </w:lvl>
+    <w:lvl w:ilvl="5" w:tentative="1">
+      <w:start w:val="1"/>
+      <w:numFmt w:val="bullet"/>
+      <w:lvlText w:val=""/>
+      <w:lvlJc w:val="left"/>
+      <w:pPr>
+        <w:tabs>
+          <w:tab w:val="num" w:pos="4320"/>
+        </w:tabs>
+        <w:ind w:left="4320" w:hanging="360"/>
+      </w:pPr>
+      <w:rPr>
+        <w:rFonts w:ascii="Wingdings" w:hAnsi="Wingdings" w:hint="default"/>
+        <w:sz w:val="20"/>
+      </w:rPr>
+    </w:lvl>
+    <w:lvl w:ilvl="6" w:tentative="1">
+      <w:start w:val="1"/>
+      <w:numFmt w:val="bullet"/>
+      <w:lvlText w:val=""/>
+      <w:lvlJc w:val="left"/>
+      <w:pPr>
+        <w:tabs>
+          <w:tab w:val="num" w:pos="5040"/>
+        </w:tabs>
+        <w:ind w:left="5040" w:hanging="360"/>
+      </w:pPr>
+      <w:rPr>
+        <w:rFonts w:ascii="Wingdings" w:hAnsi="Wingdings" w:hint="default"/>
+        <w:sz w:val="20"/>
+      </w:rPr>
+    </w:lvl>
+    <w:lvl w:ilvl="7" w:tentative="1">
+      <w:start w:val="1"/>
+      <w:numFmt w:val="bullet"/>
+      <w:lvlText w:val=""/>
+      <w:lvlJc w:val="left"/>
+      <w:pPr>
+        <w:tabs>
+          <w:tab w:val="num" w:pos="5760"/>
+        </w:tabs>
+        <w:ind w:left="5760" w:hanging="360"/>
+      </w:pPr>
+      <w:rPr>
+        <w:rFonts w:ascii="Wingdings" w:hAnsi="Wingdings" w:hint="default"/>
+        <w:sz w:val="20"/>
+      </w:rPr>
+    </w:lvl>
+    <w:lvl w:ilvl="8" w:tentative="1">
+      <w:start w:val="1"/>
+      <w:numFmt w:val="bullet"/>
+      <w:lvlText w:val=""/>
+      <w:lvlJc w:val="left"/>
+      <w:pPr>
+        <w:tabs>
+          <w:tab w:val="num" w:pos="6480"/>
+        </w:tabs>
+        <w:ind w:left="6480" w:hanging="360"/>
+      </w:pPr>
+      <w:rPr>
+        <w:rFonts w:ascii="Wingdings" w:hAnsi="Wingdings" w:hint="default"/>
+        <w:sz w:val="20"/>
+      </w:rPr>
+    </w:lvl>
+  </w:abstractNum>
+  <w:abstractNum w:abstractNumId="11" w15:restartNumberingAfterBreak="0">
     <w:nsid w:val="2ACB65A0"/>
     <w:multiLevelType w:val="multilevel"/>
     <w:tmpl w:val="0A220876"/>
@@ -893,7 +2298,156 @@
       </w:pPr>
     </w:lvl>
   </w:abstractNum>
-  <w:abstractNum w:abstractNumId="3" w15:restartNumberingAfterBreak="0">
+  <w:abstractNum w:abstractNumId="12" w15:restartNumberingAfterBreak="0">
+    <w:nsid w:val="2EAE0960"/>
+    <w:multiLevelType w:val="multilevel"/>
+    <w:tmpl w:val="CF2EB9BA"/>
+    <w:lvl w:ilvl="0">
+      <w:start w:val="1"/>
+      <w:numFmt w:val="bullet"/>
+      <w:lvlText w:val=""/>
+      <w:lvlJc w:val="left"/>
+      <w:pPr>
+        <w:tabs>
+          <w:tab w:val="num" w:pos="720"/>
+        </w:tabs>
+        <w:ind w:left="720" w:hanging="360"/>
+      </w:pPr>
+      <w:rPr>
+        <w:rFonts w:ascii="Symbol" w:hAnsi="Symbol" w:hint="default"/>
+        <w:sz w:val="20"/>
+      </w:rPr>
+    </w:lvl>
+    <w:lvl w:ilvl="1" w:tentative="1">
+      <w:start w:val="1"/>
+      <w:numFmt w:val="bullet"/>
+      <w:lvlText w:val="o"/>
+      <w:lvlJc w:val="left"/>
+      <w:pPr>
+        <w:tabs>
+          <w:tab w:val="num" w:pos="1440"/>
+        </w:tabs>
+        <w:ind w:left="1440" w:hanging="360"/>
+      </w:pPr>
+      <w:rPr>
+        <w:rFonts w:ascii="Courier New" w:hAnsi="Courier New" w:hint="default"/>
+        <w:sz w:val="20"/>
+      </w:rPr>
+    </w:lvl>
+    <w:lvl w:ilvl="2" w:tentative="1">
+      <w:start w:val="1"/>
+      <w:numFmt w:val="bullet"/>
+      <w:lvlText w:val=""/>
+      <w:lvlJc w:val="left"/>
+      <w:pPr>
+        <w:tabs>
+          <w:tab w:val="num" w:pos="2160"/>
+        </w:tabs>
+        <w:ind w:left="2160" w:hanging="360"/>
+      </w:pPr>
+      <w:rPr>
+        <w:rFonts w:ascii="Wingdings" w:hAnsi="Wingdings" w:hint="default"/>
+        <w:sz w:val="20"/>
+      </w:rPr>
+    </w:lvl>
+    <w:lvl w:ilvl="3" w:tentative="1">
+      <w:start w:val="1"/>
+      <w:numFmt w:val="bullet"/>
+      <w:lvlText w:val=""/>
+      <w:lvlJc w:val="left"/>
+      <w:pPr>
+        <w:tabs>
+          <w:tab w:val="num" w:pos="2880"/>
+        </w:tabs>
+        <w:ind w:left="2880" w:hanging="360"/>
+      </w:pPr>
+      <w:rPr>
+        <w:rFonts w:ascii="Wingdings" w:hAnsi="Wingdings" w:hint="default"/>
+        <w:sz w:val="20"/>
+      </w:rPr>
+    </w:lvl>
+    <w:lvl w:ilvl="4" w:tentative="1">
+      <w:start w:val="1"/>
+      <w:numFmt w:val="bullet"/>
+      <w:lvlText w:val=""/>
+      <w:lvlJc w:val="left"/>
+      <w:pPr>
+        <w:tabs>
+          <w:tab w:val="num" w:pos="3600"/>
+        </w:tabs>
+        <w:ind w:left="3600" w:hanging="360"/>
+      </w:pPr>
+      <w:rPr>
+        <w:rFonts w:ascii="Wingdings" w:hAnsi="Wingdings" w:hint="default"/>
+        <w:sz w:val="20"/>
+      </w:rPr>
+    </w:lvl>
+    <w:lvl w:ilvl="5" w:tentative="1">
+      <w:start w:val="1"/>
+      <w:numFmt w:val="bullet"/>
+      <w:lvlText w:val=""/>
+      <w:lvlJc w:val="left"/>
+      <w:pPr>
+        <w:tabs>
+          <w:tab w:val="num" w:pos="4320"/>
+        </w:tabs>
+        <w:ind w:left="4320" w:hanging="360"/>
+      </w:pPr>
+      <w:rPr>
+        <w:rFonts w:ascii="Wingdings" w:hAnsi="Wingdings" w:hint="default"/>
+        <w:sz w:val="20"/>
+      </w:rPr>
+    </w:lvl>
+    <w:lvl w:ilvl="6" w:tentative="1">
+      <w:start w:val="1"/>
+      <w:numFmt w:val="bullet"/>
+      <w:lvlText w:val=""/>
+      <w:lvlJc w:val="left"/>
+      <w:pPr>
+        <w:tabs>
+          <w:tab w:val="num" w:pos="5040"/>
+        </w:tabs>
+        <w:ind w:left="5040" w:hanging="360"/>
+      </w:pPr>
+      <w:rPr>
+        <w:rFonts w:ascii="Wingdings" w:hAnsi="Wingdings" w:hint="default"/>
+        <w:sz w:val="20"/>
+      </w:rPr>
+    </w:lvl>
+    <w:lvl w:ilvl="7" w:tentative="1">
+      <w:start w:val="1"/>
+      <w:numFmt w:val="bullet"/>
+      <w:lvlText w:val=""/>
+      <w:lvlJc w:val="left"/>
+      <w:pPr>
+        <w:tabs>
+          <w:tab w:val="num" w:pos="5760"/>
+        </w:tabs>
+        <w:ind w:left="5760" w:hanging="360"/>
+      </w:pPr>
+      <w:rPr>
+        <w:rFonts w:ascii="Wingdings" w:hAnsi="Wingdings" w:hint="default"/>
+        <w:sz w:val="20"/>
+      </w:rPr>
+    </w:lvl>
+    <w:lvl w:ilvl="8" w:tentative="1">
+      <w:start w:val="1"/>
+      <w:numFmt w:val="bullet"/>
+      <w:lvlText w:val=""/>
+      <w:lvlJc w:val="left"/>
+      <w:pPr>
+        <w:tabs>
+          <w:tab w:val="num" w:pos="6480"/>
+        </w:tabs>
+        <w:ind w:left="6480" w:hanging="360"/>
+      </w:pPr>
+      <w:rPr>
+        <w:rFonts w:ascii="Wingdings" w:hAnsi="Wingdings" w:hint="default"/>
+        <w:sz w:val="20"/>
+      </w:rPr>
+    </w:lvl>
+  </w:abstractNum>
+  <w:abstractNum w:abstractNumId="13" w15:restartNumberingAfterBreak="0">
     <w:nsid w:val="41FA6140"/>
     <w:multiLevelType w:val="multilevel"/>
     <w:tmpl w:val="420E9CBA"/>
@@ -1010,7 +2564,454 @@
       </w:pPr>
     </w:lvl>
   </w:abstractNum>
-  <w:abstractNum w:abstractNumId="4" w15:restartNumberingAfterBreak="0">
+  <w:abstractNum w:abstractNumId="14" w15:restartNumberingAfterBreak="0">
+    <w:nsid w:val="55DB0382"/>
+    <w:multiLevelType w:val="multilevel"/>
+    <w:tmpl w:val="6FC086AC"/>
+    <w:lvl w:ilvl="0">
+      <w:start w:val="1"/>
+      <w:numFmt w:val="bullet"/>
+      <w:lvlText w:val=""/>
+      <w:lvlJc w:val="left"/>
+      <w:pPr>
+        <w:tabs>
+          <w:tab w:val="num" w:pos="720"/>
+        </w:tabs>
+        <w:ind w:left="720" w:hanging="360"/>
+      </w:pPr>
+      <w:rPr>
+        <w:rFonts w:ascii="Symbol" w:hAnsi="Symbol" w:hint="default"/>
+        <w:sz w:val="20"/>
+      </w:rPr>
+    </w:lvl>
+    <w:lvl w:ilvl="1" w:tentative="1">
+      <w:start w:val="1"/>
+      <w:numFmt w:val="bullet"/>
+      <w:lvlText w:val="o"/>
+      <w:lvlJc w:val="left"/>
+      <w:pPr>
+        <w:tabs>
+          <w:tab w:val="num" w:pos="1440"/>
+        </w:tabs>
+        <w:ind w:left="1440" w:hanging="360"/>
+      </w:pPr>
+      <w:rPr>
+        <w:rFonts w:ascii="Courier New" w:hAnsi="Courier New" w:hint="default"/>
+        <w:sz w:val="20"/>
+      </w:rPr>
+    </w:lvl>
+    <w:lvl w:ilvl="2" w:tentative="1">
+      <w:start w:val="1"/>
+      <w:numFmt w:val="bullet"/>
+      <w:lvlText w:val=""/>
+      <w:lvlJc w:val="left"/>
+      <w:pPr>
+        <w:tabs>
+          <w:tab w:val="num" w:pos="2160"/>
+        </w:tabs>
+        <w:ind w:left="2160" w:hanging="360"/>
+      </w:pPr>
+      <w:rPr>
+        <w:rFonts w:ascii="Wingdings" w:hAnsi="Wingdings" w:hint="default"/>
+        <w:sz w:val="20"/>
+      </w:rPr>
+    </w:lvl>
+    <w:lvl w:ilvl="3" w:tentative="1">
+      <w:start w:val="1"/>
+      <w:numFmt w:val="bullet"/>
+      <w:lvlText w:val=""/>
+      <w:lvlJc w:val="left"/>
+      <w:pPr>
+        <w:tabs>
+          <w:tab w:val="num" w:pos="2880"/>
+        </w:tabs>
+        <w:ind w:left="2880" w:hanging="360"/>
+      </w:pPr>
+      <w:rPr>
+        <w:rFonts w:ascii="Wingdings" w:hAnsi="Wingdings" w:hint="default"/>
+        <w:sz w:val="20"/>
+      </w:rPr>
+    </w:lvl>
+    <w:lvl w:ilvl="4" w:tentative="1">
+      <w:start w:val="1"/>
+      <w:numFmt w:val="bullet"/>
+      <w:lvlText w:val=""/>
+      <w:lvlJc w:val="left"/>
+      <w:pPr>
+        <w:tabs>
+          <w:tab w:val="num" w:pos="3600"/>
+        </w:tabs>
+        <w:ind w:left="3600" w:hanging="360"/>
+      </w:pPr>
+      <w:rPr>
+        <w:rFonts w:ascii="Wingdings" w:hAnsi="Wingdings" w:hint="default"/>
+        <w:sz w:val="20"/>
+      </w:rPr>
+    </w:lvl>
+    <w:lvl w:ilvl="5" w:tentative="1">
+      <w:start w:val="1"/>
+      <w:numFmt w:val="bullet"/>
+      <w:lvlText w:val=""/>
+      <w:lvlJc w:val="left"/>
+      <w:pPr>
+        <w:tabs>
+          <w:tab w:val="num" w:pos="4320"/>
+        </w:tabs>
+        <w:ind w:left="4320" w:hanging="360"/>
+      </w:pPr>
+      <w:rPr>
+        <w:rFonts w:ascii="Wingdings" w:hAnsi="Wingdings" w:hint="default"/>
+        <w:sz w:val="20"/>
+      </w:rPr>
+    </w:lvl>
+    <w:lvl w:ilvl="6" w:tentative="1">
+      <w:start w:val="1"/>
+      <w:numFmt w:val="bullet"/>
+      <w:lvlText w:val=""/>
+      <w:lvlJc w:val="left"/>
+      <w:pPr>
+        <w:tabs>
+          <w:tab w:val="num" w:pos="5040"/>
+        </w:tabs>
+        <w:ind w:left="5040" w:hanging="360"/>
+      </w:pPr>
+      <w:rPr>
+        <w:rFonts w:ascii="Wingdings" w:hAnsi="Wingdings" w:hint="default"/>
+        <w:sz w:val="20"/>
+      </w:rPr>
+    </w:lvl>
+    <w:lvl w:ilvl="7" w:tentative="1">
+      <w:start w:val="1"/>
+      <w:numFmt w:val="bullet"/>
+      <w:lvlText w:val=""/>
+      <w:lvlJc w:val="left"/>
+      <w:pPr>
+        <w:tabs>
+          <w:tab w:val="num" w:pos="5760"/>
+        </w:tabs>
+        <w:ind w:left="5760" w:hanging="360"/>
+      </w:pPr>
+      <w:rPr>
+        <w:rFonts w:ascii="Wingdings" w:hAnsi="Wingdings" w:hint="default"/>
+        <w:sz w:val="20"/>
+      </w:rPr>
+    </w:lvl>
+    <w:lvl w:ilvl="8" w:tentative="1">
+      <w:start w:val="1"/>
+      <w:numFmt w:val="bullet"/>
+      <w:lvlText w:val=""/>
+      <w:lvlJc w:val="left"/>
+      <w:pPr>
+        <w:tabs>
+          <w:tab w:val="num" w:pos="6480"/>
+        </w:tabs>
+        <w:ind w:left="6480" w:hanging="360"/>
+      </w:pPr>
+      <w:rPr>
+        <w:rFonts w:ascii="Wingdings" w:hAnsi="Wingdings" w:hint="default"/>
+        <w:sz w:val="20"/>
+      </w:rPr>
+    </w:lvl>
+  </w:abstractNum>
+  <w:abstractNum w:abstractNumId="15" w15:restartNumberingAfterBreak="0">
+    <w:nsid w:val="5DBB217A"/>
+    <w:multiLevelType w:val="multilevel"/>
+    <w:tmpl w:val="03BA78BC"/>
+    <w:lvl w:ilvl="0">
+      <w:start w:val="1"/>
+      <w:numFmt w:val="bullet"/>
+      <w:lvlText w:val=""/>
+      <w:lvlJc w:val="left"/>
+      <w:pPr>
+        <w:tabs>
+          <w:tab w:val="num" w:pos="720"/>
+        </w:tabs>
+        <w:ind w:left="720" w:hanging="360"/>
+      </w:pPr>
+      <w:rPr>
+        <w:rFonts w:ascii="Symbol" w:hAnsi="Symbol" w:hint="default"/>
+        <w:sz w:val="20"/>
+      </w:rPr>
+    </w:lvl>
+    <w:lvl w:ilvl="1" w:tentative="1">
+      <w:start w:val="1"/>
+      <w:numFmt w:val="bullet"/>
+      <w:lvlText w:val="o"/>
+      <w:lvlJc w:val="left"/>
+      <w:pPr>
+        <w:tabs>
+          <w:tab w:val="num" w:pos="1440"/>
+        </w:tabs>
+        <w:ind w:left="1440" w:hanging="360"/>
+      </w:pPr>
+      <w:rPr>
+        <w:rFonts w:ascii="Courier New" w:hAnsi="Courier New" w:hint="default"/>
+        <w:sz w:val="20"/>
+      </w:rPr>
+    </w:lvl>
+    <w:lvl w:ilvl="2" w:tentative="1">
+      <w:start w:val="1"/>
+      <w:numFmt w:val="bullet"/>
+      <w:lvlText w:val=""/>
+      <w:lvlJc w:val="left"/>
+      <w:pPr>
+        <w:tabs>
+          <w:tab w:val="num" w:pos="2160"/>
+        </w:tabs>
+        <w:ind w:left="2160" w:hanging="360"/>
+      </w:pPr>
+      <w:rPr>
+        <w:rFonts w:ascii="Wingdings" w:hAnsi="Wingdings" w:hint="default"/>
+        <w:sz w:val="20"/>
+      </w:rPr>
+    </w:lvl>
+    <w:lvl w:ilvl="3" w:tentative="1">
+      <w:start w:val="1"/>
+      <w:numFmt w:val="bullet"/>
+      <w:lvlText w:val=""/>
+      <w:lvlJc w:val="left"/>
+      <w:pPr>
+        <w:tabs>
+          <w:tab w:val="num" w:pos="2880"/>
+        </w:tabs>
+        <w:ind w:left="2880" w:hanging="360"/>
+      </w:pPr>
+      <w:rPr>
+        <w:rFonts w:ascii="Wingdings" w:hAnsi="Wingdings" w:hint="default"/>
+        <w:sz w:val="20"/>
+      </w:rPr>
+    </w:lvl>
+    <w:lvl w:ilvl="4" w:tentative="1">
+      <w:start w:val="1"/>
+      <w:numFmt w:val="bullet"/>
+      <w:lvlText w:val=""/>
+      <w:lvlJc w:val="left"/>
+      <w:pPr>
+        <w:tabs>
+          <w:tab w:val="num" w:pos="3600"/>
+        </w:tabs>
+        <w:ind w:left="3600" w:hanging="360"/>
+      </w:pPr>
+      <w:rPr>
+        <w:rFonts w:ascii="Wingdings" w:hAnsi="Wingdings" w:hint="default"/>
+        <w:sz w:val="20"/>
+      </w:rPr>
+    </w:lvl>
+    <w:lvl w:ilvl="5" w:tentative="1">
+      <w:start w:val="1"/>
+      <w:numFmt w:val="bullet"/>
+      <w:lvlText w:val=""/>
+      <w:lvlJc w:val="left"/>
+      <w:pPr>
+        <w:tabs>
+          <w:tab w:val="num" w:pos="4320"/>
+        </w:tabs>
+        <w:ind w:left="4320" w:hanging="360"/>
+      </w:pPr>
+      <w:rPr>
+        <w:rFonts w:ascii="Wingdings" w:hAnsi="Wingdings" w:hint="default"/>
+        <w:sz w:val="20"/>
+      </w:rPr>
+    </w:lvl>
+    <w:lvl w:ilvl="6" w:tentative="1">
+      <w:start w:val="1"/>
+      <w:numFmt w:val="bullet"/>
+      <w:lvlText w:val=""/>
+      <w:lvlJc w:val="left"/>
+      <w:pPr>
+        <w:tabs>
+          <w:tab w:val="num" w:pos="5040"/>
+        </w:tabs>
+        <w:ind w:left="5040" w:hanging="360"/>
+      </w:pPr>
+      <w:rPr>
+        <w:rFonts w:ascii="Wingdings" w:hAnsi="Wingdings" w:hint="default"/>
+        <w:sz w:val="20"/>
+      </w:rPr>
+    </w:lvl>
+    <w:lvl w:ilvl="7" w:tentative="1">
+      <w:start w:val="1"/>
+      <w:numFmt w:val="bullet"/>
+      <w:lvlText w:val=""/>
+      <w:lvlJc w:val="left"/>
+      <w:pPr>
+        <w:tabs>
+          <w:tab w:val="num" w:pos="5760"/>
+        </w:tabs>
+        <w:ind w:left="5760" w:hanging="360"/>
+      </w:pPr>
+      <w:rPr>
+        <w:rFonts w:ascii="Wingdings" w:hAnsi="Wingdings" w:hint="default"/>
+        <w:sz w:val="20"/>
+      </w:rPr>
+    </w:lvl>
+    <w:lvl w:ilvl="8" w:tentative="1">
+      <w:start w:val="1"/>
+      <w:numFmt w:val="bullet"/>
+      <w:lvlText w:val=""/>
+      <w:lvlJc w:val="left"/>
+      <w:pPr>
+        <w:tabs>
+          <w:tab w:val="num" w:pos="6480"/>
+        </w:tabs>
+        <w:ind w:left="6480" w:hanging="360"/>
+      </w:pPr>
+      <w:rPr>
+        <w:rFonts w:ascii="Wingdings" w:hAnsi="Wingdings" w:hint="default"/>
+        <w:sz w:val="20"/>
+      </w:rPr>
+    </w:lvl>
+  </w:abstractNum>
+  <w:abstractNum w:abstractNumId="16" w15:restartNumberingAfterBreak="0">
+    <w:nsid w:val="61DC7703"/>
+    <w:multiLevelType w:val="multilevel"/>
+    <w:tmpl w:val="E2CC4832"/>
+    <w:lvl w:ilvl="0">
+      <w:start w:val="1"/>
+      <w:numFmt w:val="bullet"/>
+      <w:lvlText w:val=""/>
+      <w:lvlJc w:val="left"/>
+      <w:pPr>
+        <w:tabs>
+          <w:tab w:val="num" w:pos="720"/>
+        </w:tabs>
+        <w:ind w:left="720" w:hanging="360"/>
+      </w:pPr>
+      <w:rPr>
+        <w:rFonts w:ascii="Symbol" w:hAnsi="Symbol" w:hint="default"/>
+        <w:sz w:val="20"/>
+      </w:rPr>
+    </w:lvl>
+    <w:lvl w:ilvl="1" w:tentative="1">
+      <w:start w:val="1"/>
+      <w:numFmt w:val="bullet"/>
+      <w:lvlText w:val="o"/>
+      <w:lvlJc w:val="left"/>
+      <w:pPr>
+        <w:tabs>
+          <w:tab w:val="num" w:pos="1440"/>
+        </w:tabs>
+        <w:ind w:left="1440" w:hanging="360"/>
+      </w:pPr>
+      <w:rPr>
+        <w:rFonts w:ascii="Courier New" w:hAnsi="Courier New" w:hint="default"/>
+        <w:sz w:val="20"/>
+      </w:rPr>
+    </w:lvl>
+    <w:lvl w:ilvl="2" w:tentative="1">
+      <w:start w:val="1"/>
+      <w:numFmt w:val="bullet"/>
+      <w:lvlText w:val=""/>
+      <w:lvlJc w:val="left"/>
+      <w:pPr>
+        <w:tabs>
+          <w:tab w:val="num" w:pos="2160"/>
+        </w:tabs>
+        <w:ind w:left="2160" w:hanging="360"/>
+      </w:pPr>
+      <w:rPr>
+        <w:rFonts w:ascii="Wingdings" w:hAnsi="Wingdings" w:hint="default"/>
+        <w:sz w:val="20"/>
+      </w:rPr>
+    </w:lvl>
+    <w:lvl w:ilvl="3" w:tentative="1">
+      <w:start w:val="1"/>
+      <w:numFmt w:val="bullet"/>
+      <w:lvlText w:val=""/>
+      <w:lvlJc w:val="left"/>
+      <w:pPr>
+        <w:tabs>
+          <w:tab w:val="num" w:pos="2880"/>
+        </w:tabs>
+        <w:ind w:left="2880" w:hanging="360"/>
+      </w:pPr>
+      <w:rPr>
+        <w:rFonts w:ascii="Wingdings" w:hAnsi="Wingdings" w:hint="default"/>
+        <w:sz w:val="20"/>
+      </w:rPr>
+    </w:lvl>
+    <w:lvl w:ilvl="4" w:tentative="1">
+      <w:start w:val="1"/>
+      <w:numFmt w:val="bullet"/>
+      <w:lvlText w:val=""/>
+      <w:lvlJc w:val="left"/>
+      <w:pPr>
+        <w:tabs>
+          <w:tab w:val="num" w:pos="3600"/>
+        </w:tabs>
+        <w:ind w:left="3600" w:hanging="360"/>
+      </w:pPr>
+      <w:rPr>
+        <w:rFonts w:ascii="Wingdings" w:hAnsi="Wingdings" w:hint="default"/>
+        <w:sz w:val="20"/>
+      </w:rPr>
+    </w:lvl>
+    <w:lvl w:ilvl="5" w:tentative="1">
+      <w:start w:val="1"/>
+      <w:numFmt w:val="bullet"/>
+      <w:lvlText w:val=""/>
+      <w:lvlJc w:val="left"/>
+      <w:pPr>
+        <w:tabs>
+          <w:tab w:val="num" w:pos="4320"/>
+        </w:tabs>
+        <w:ind w:left="4320" w:hanging="360"/>
+      </w:pPr>
+      <w:rPr>
+        <w:rFonts w:ascii="Wingdings" w:hAnsi="Wingdings" w:hint="default"/>
+        <w:sz w:val="20"/>
+      </w:rPr>
+    </w:lvl>
+    <w:lvl w:ilvl="6" w:tentative="1">
+      <w:start w:val="1"/>
+      <w:numFmt w:val="bullet"/>
+      <w:lvlText w:val=""/>
+      <w:lvlJc w:val="left"/>
+      <w:pPr>
+        <w:tabs>
+          <w:tab w:val="num" w:pos="5040"/>
+        </w:tabs>
+        <w:ind w:left="5040" w:hanging="360"/>
+      </w:pPr>
+      <w:rPr>
+        <w:rFonts w:ascii="Wingdings" w:hAnsi="Wingdings" w:hint="default"/>
+        <w:sz w:val="20"/>
+      </w:rPr>
+    </w:lvl>
+    <w:lvl w:ilvl="7" w:tentative="1">
+      <w:start w:val="1"/>
+      <w:numFmt w:val="bullet"/>
+      <w:lvlText w:val=""/>
+      <w:lvlJc w:val="left"/>
+      <w:pPr>
+        <w:tabs>
+          <w:tab w:val="num" w:pos="5760"/>
+        </w:tabs>
+        <w:ind w:left="5760" w:hanging="360"/>
+      </w:pPr>
+      <w:rPr>
+        <w:rFonts w:ascii="Wingdings" w:hAnsi="Wingdings" w:hint="default"/>
+        <w:sz w:val="20"/>
+      </w:rPr>
+    </w:lvl>
+    <w:lvl w:ilvl="8" w:tentative="1">
+      <w:start w:val="1"/>
+      <w:numFmt w:val="bullet"/>
+      <w:lvlText w:val=""/>
+      <w:lvlJc w:val="left"/>
+      <w:pPr>
+        <w:tabs>
+          <w:tab w:val="num" w:pos="6480"/>
+        </w:tabs>
+        <w:ind w:left="6480" w:hanging="360"/>
+      </w:pPr>
+      <w:rPr>
+        <w:rFonts w:ascii="Wingdings" w:hAnsi="Wingdings" w:hint="default"/>
+        <w:sz w:val="20"/>
+      </w:rPr>
+    </w:lvl>
+  </w:abstractNum>
+  <w:abstractNum w:abstractNumId="17" w15:restartNumberingAfterBreak="0">
     <w:nsid w:val="728A7A54"/>
     <w:multiLevelType w:val="multilevel"/>
     <w:tmpl w:val="511650A2"/>
@@ -1127,20 +3128,363 @@
       </w:pPr>
     </w:lvl>
   </w:abstractNum>
+  <w:abstractNum w:abstractNumId="18" w15:restartNumberingAfterBreak="0">
+    <w:nsid w:val="77FB1D4E"/>
+    <w:multiLevelType w:val="multilevel"/>
+    <w:tmpl w:val="CE6C9ECE"/>
+    <w:lvl w:ilvl="0">
+      <w:start w:val="1"/>
+      <w:numFmt w:val="bullet"/>
+      <w:lvlText w:val=""/>
+      <w:lvlJc w:val="left"/>
+      <w:pPr>
+        <w:tabs>
+          <w:tab w:val="num" w:pos="720"/>
+        </w:tabs>
+        <w:ind w:left="720" w:hanging="360"/>
+      </w:pPr>
+      <w:rPr>
+        <w:rFonts w:ascii="Symbol" w:hAnsi="Symbol" w:hint="default"/>
+        <w:sz w:val="20"/>
+      </w:rPr>
+    </w:lvl>
+    <w:lvl w:ilvl="1" w:tentative="1">
+      <w:start w:val="1"/>
+      <w:numFmt w:val="bullet"/>
+      <w:lvlText w:val="o"/>
+      <w:lvlJc w:val="left"/>
+      <w:pPr>
+        <w:tabs>
+          <w:tab w:val="num" w:pos="1440"/>
+        </w:tabs>
+        <w:ind w:left="1440" w:hanging="360"/>
+      </w:pPr>
+      <w:rPr>
+        <w:rFonts w:ascii="Courier New" w:hAnsi="Courier New" w:hint="default"/>
+        <w:sz w:val="20"/>
+      </w:rPr>
+    </w:lvl>
+    <w:lvl w:ilvl="2" w:tentative="1">
+      <w:start w:val="1"/>
+      <w:numFmt w:val="bullet"/>
+      <w:lvlText w:val=""/>
+      <w:lvlJc w:val="left"/>
+      <w:pPr>
+        <w:tabs>
+          <w:tab w:val="num" w:pos="2160"/>
+        </w:tabs>
+        <w:ind w:left="2160" w:hanging="360"/>
+      </w:pPr>
+      <w:rPr>
+        <w:rFonts w:ascii="Wingdings" w:hAnsi="Wingdings" w:hint="default"/>
+        <w:sz w:val="20"/>
+      </w:rPr>
+    </w:lvl>
+    <w:lvl w:ilvl="3" w:tentative="1">
+      <w:start w:val="1"/>
+      <w:numFmt w:val="bullet"/>
+      <w:lvlText w:val=""/>
+      <w:lvlJc w:val="left"/>
+      <w:pPr>
+        <w:tabs>
+          <w:tab w:val="num" w:pos="2880"/>
+        </w:tabs>
+        <w:ind w:left="2880" w:hanging="360"/>
+      </w:pPr>
+      <w:rPr>
+        <w:rFonts w:ascii="Wingdings" w:hAnsi="Wingdings" w:hint="default"/>
+        <w:sz w:val="20"/>
+      </w:rPr>
+    </w:lvl>
+    <w:lvl w:ilvl="4" w:tentative="1">
+      <w:start w:val="1"/>
+      <w:numFmt w:val="bullet"/>
+      <w:lvlText w:val=""/>
+      <w:lvlJc w:val="left"/>
+      <w:pPr>
+        <w:tabs>
+          <w:tab w:val="num" w:pos="3600"/>
+        </w:tabs>
+        <w:ind w:left="3600" w:hanging="360"/>
+      </w:pPr>
+      <w:rPr>
+        <w:rFonts w:ascii="Wingdings" w:hAnsi="Wingdings" w:hint="default"/>
+        <w:sz w:val="20"/>
+      </w:rPr>
+    </w:lvl>
+    <w:lvl w:ilvl="5" w:tentative="1">
+      <w:start w:val="1"/>
+      <w:numFmt w:val="bullet"/>
+      <w:lvlText w:val=""/>
+      <w:lvlJc w:val="left"/>
+      <w:pPr>
+        <w:tabs>
+          <w:tab w:val="num" w:pos="4320"/>
+        </w:tabs>
+        <w:ind w:left="4320" w:hanging="360"/>
+      </w:pPr>
+      <w:rPr>
+        <w:rFonts w:ascii="Wingdings" w:hAnsi="Wingdings" w:hint="default"/>
+        <w:sz w:val="20"/>
+      </w:rPr>
+    </w:lvl>
+    <w:lvl w:ilvl="6" w:tentative="1">
+      <w:start w:val="1"/>
+      <w:numFmt w:val="bullet"/>
+      <w:lvlText w:val=""/>
+      <w:lvlJc w:val="left"/>
+      <w:pPr>
+        <w:tabs>
+          <w:tab w:val="num" w:pos="5040"/>
+        </w:tabs>
+        <w:ind w:left="5040" w:hanging="360"/>
+      </w:pPr>
+      <w:rPr>
+        <w:rFonts w:ascii="Wingdings" w:hAnsi="Wingdings" w:hint="default"/>
+        <w:sz w:val="20"/>
+      </w:rPr>
+    </w:lvl>
+    <w:lvl w:ilvl="7" w:tentative="1">
+      <w:start w:val="1"/>
+      <w:numFmt w:val="bullet"/>
+      <w:lvlText w:val=""/>
+      <w:lvlJc w:val="left"/>
+      <w:pPr>
+        <w:tabs>
+          <w:tab w:val="num" w:pos="5760"/>
+        </w:tabs>
+        <w:ind w:left="5760" w:hanging="360"/>
+      </w:pPr>
+      <w:rPr>
+        <w:rFonts w:ascii="Wingdings" w:hAnsi="Wingdings" w:hint="default"/>
+        <w:sz w:val="20"/>
+      </w:rPr>
+    </w:lvl>
+    <w:lvl w:ilvl="8" w:tentative="1">
+      <w:start w:val="1"/>
+      <w:numFmt w:val="bullet"/>
+      <w:lvlText w:val=""/>
+      <w:lvlJc w:val="left"/>
+      <w:pPr>
+        <w:tabs>
+          <w:tab w:val="num" w:pos="6480"/>
+        </w:tabs>
+        <w:ind w:left="6480" w:hanging="360"/>
+      </w:pPr>
+      <w:rPr>
+        <w:rFonts w:ascii="Wingdings" w:hAnsi="Wingdings" w:hint="default"/>
+        <w:sz w:val="20"/>
+      </w:rPr>
+    </w:lvl>
+  </w:abstractNum>
+  <w:abstractNum w:abstractNumId="19" w15:restartNumberingAfterBreak="0">
+    <w:nsid w:val="7CB16981"/>
+    <w:multiLevelType w:val="multilevel"/>
+    <w:tmpl w:val="A2CCD532"/>
+    <w:lvl w:ilvl="0">
+      <w:start w:val="1"/>
+      <w:numFmt w:val="bullet"/>
+      <w:lvlText w:val=""/>
+      <w:lvlJc w:val="left"/>
+      <w:pPr>
+        <w:tabs>
+          <w:tab w:val="num" w:pos="720"/>
+        </w:tabs>
+        <w:ind w:left="720" w:hanging="360"/>
+      </w:pPr>
+      <w:rPr>
+        <w:rFonts w:ascii="Symbol" w:hAnsi="Symbol" w:hint="default"/>
+        <w:sz w:val="20"/>
+      </w:rPr>
+    </w:lvl>
+    <w:lvl w:ilvl="1" w:tentative="1">
+      <w:start w:val="1"/>
+      <w:numFmt w:val="bullet"/>
+      <w:lvlText w:val="o"/>
+      <w:lvlJc w:val="left"/>
+      <w:pPr>
+        <w:tabs>
+          <w:tab w:val="num" w:pos="1440"/>
+        </w:tabs>
+        <w:ind w:left="1440" w:hanging="360"/>
+      </w:pPr>
+      <w:rPr>
+        <w:rFonts w:ascii="Courier New" w:hAnsi="Courier New" w:hint="default"/>
+        <w:sz w:val="20"/>
+      </w:rPr>
+    </w:lvl>
+    <w:lvl w:ilvl="2" w:tentative="1">
+      <w:start w:val="1"/>
+      <w:numFmt w:val="bullet"/>
+      <w:lvlText w:val=""/>
+      <w:lvlJc w:val="left"/>
+      <w:pPr>
+        <w:tabs>
+          <w:tab w:val="num" w:pos="2160"/>
+        </w:tabs>
+        <w:ind w:left="2160" w:hanging="360"/>
+      </w:pPr>
+      <w:rPr>
+        <w:rFonts w:ascii="Wingdings" w:hAnsi="Wingdings" w:hint="default"/>
+        <w:sz w:val="20"/>
+      </w:rPr>
+    </w:lvl>
+    <w:lvl w:ilvl="3" w:tentative="1">
+      <w:start w:val="1"/>
+      <w:numFmt w:val="bullet"/>
+      <w:lvlText w:val=""/>
+      <w:lvlJc w:val="left"/>
+      <w:pPr>
+        <w:tabs>
+          <w:tab w:val="num" w:pos="2880"/>
+        </w:tabs>
+        <w:ind w:left="2880" w:hanging="360"/>
+      </w:pPr>
+      <w:rPr>
+        <w:rFonts w:ascii="Wingdings" w:hAnsi="Wingdings" w:hint="default"/>
+        <w:sz w:val="20"/>
+      </w:rPr>
+    </w:lvl>
+    <w:lvl w:ilvl="4" w:tentative="1">
+      <w:start w:val="1"/>
+      <w:numFmt w:val="bullet"/>
+      <w:lvlText w:val=""/>
+      <w:lvlJc w:val="left"/>
+      <w:pPr>
+        <w:tabs>
+          <w:tab w:val="num" w:pos="3600"/>
+        </w:tabs>
+        <w:ind w:left="3600" w:hanging="360"/>
+      </w:pPr>
+      <w:rPr>
+        <w:rFonts w:ascii="Wingdings" w:hAnsi="Wingdings" w:hint="default"/>
+        <w:sz w:val="20"/>
+      </w:rPr>
+    </w:lvl>
+    <w:lvl w:ilvl="5" w:tentative="1">
+      <w:start w:val="1"/>
+      <w:numFmt w:val="bullet"/>
+      <w:lvlText w:val=""/>
+      <w:lvlJc w:val="left"/>
+      <w:pPr>
+        <w:tabs>
+          <w:tab w:val="num" w:pos="4320"/>
+        </w:tabs>
+        <w:ind w:left="4320" w:hanging="360"/>
+      </w:pPr>
+      <w:rPr>
+        <w:rFonts w:ascii="Wingdings" w:hAnsi="Wingdings" w:hint="default"/>
+        <w:sz w:val="20"/>
+      </w:rPr>
+    </w:lvl>
+    <w:lvl w:ilvl="6" w:tentative="1">
+      <w:start w:val="1"/>
+      <w:numFmt w:val="bullet"/>
+      <w:lvlText w:val=""/>
+      <w:lvlJc w:val="left"/>
+      <w:pPr>
+        <w:tabs>
+          <w:tab w:val="num" w:pos="5040"/>
+        </w:tabs>
+        <w:ind w:left="5040" w:hanging="360"/>
+      </w:pPr>
+      <w:rPr>
+        <w:rFonts w:ascii="Wingdings" w:hAnsi="Wingdings" w:hint="default"/>
+        <w:sz w:val="20"/>
+      </w:rPr>
+    </w:lvl>
+    <w:lvl w:ilvl="7" w:tentative="1">
+      <w:start w:val="1"/>
+      <w:numFmt w:val="bullet"/>
+      <w:lvlText w:val=""/>
+      <w:lvlJc w:val="left"/>
+      <w:pPr>
+        <w:tabs>
+          <w:tab w:val="num" w:pos="5760"/>
+        </w:tabs>
+        <w:ind w:left="5760" w:hanging="360"/>
+      </w:pPr>
+      <w:rPr>
+        <w:rFonts w:ascii="Wingdings" w:hAnsi="Wingdings" w:hint="default"/>
+        <w:sz w:val="20"/>
+      </w:rPr>
+    </w:lvl>
+    <w:lvl w:ilvl="8" w:tentative="1">
+      <w:start w:val="1"/>
+      <w:numFmt w:val="bullet"/>
+      <w:lvlText w:val=""/>
+      <w:lvlJc w:val="left"/>
+      <w:pPr>
+        <w:tabs>
+          <w:tab w:val="num" w:pos="6480"/>
+        </w:tabs>
+        <w:ind w:left="6480" w:hanging="360"/>
+      </w:pPr>
+      <w:rPr>
+        <w:rFonts w:ascii="Wingdings" w:hAnsi="Wingdings" w:hint="default"/>
+        <w:sz w:val="20"/>
+      </w:rPr>
+    </w:lvl>
+  </w:abstractNum>
   <w:num w:numId="1" w16cid:durableId="476415">
+    <w:abstractNumId w:val="13"/>
+  </w:num>
+  <w:num w:numId="2" w16cid:durableId="1750350251">
+    <w:abstractNumId w:val="11"/>
+  </w:num>
+  <w:num w:numId="3" w16cid:durableId="622931212">
+    <w:abstractNumId w:val="6"/>
+  </w:num>
+  <w:num w:numId="4" w16cid:durableId="1920671032">
+    <w:abstractNumId w:val="17"/>
+  </w:num>
+  <w:num w:numId="5" w16cid:durableId="1804733501">
     <w:abstractNumId w:val="3"/>
   </w:num>
-  <w:num w:numId="2" w16cid:durableId="1750350251">
+  <w:num w:numId="6" w16cid:durableId="2070879867">
+    <w:abstractNumId w:val="4"/>
+  </w:num>
+  <w:num w:numId="7" w16cid:durableId="1318266060">
+    <w:abstractNumId w:val="1"/>
+  </w:num>
+  <w:num w:numId="8" w16cid:durableId="2144496890">
+    <w:abstractNumId w:val="16"/>
+  </w:num>
+  <w:num w:numId="9" w16cid:durableId="1548493662">
+    <w:abstractNumId w:val="18"/>
+  </w:num>
+  <w:num w:numId="10" w16cid:durableId="1436753745">
+    <w:abstractNumId w:val="0"/>
+  </w:num>
+  <w:num w:numId="11" w16cid:durableId="1334333528">
+    <w:abstractNumId w:val="8"/>
+  </w:num>
+  <w:num w:numId="12" w16cid:durableId="1243027251">
+    <w:abstractNumId w:val="19"/>
+  </w:num>
+  <w:num w:numId="13" w16cid:durableId="75054861">
+    <w:abstractNumId w:val="7"/>
+  </w:num>
+  <w:num w:numId="14" w16cid:durableId="246884949">
     <w:abstractNumId w:val="2"/>
   </w:num>
-  <w:num w:numId="3" w16cid:durableId="622931212">
-    <w:abstractNumId w:val="1"/>
+  <w:num w:numId="15" w16cid:durableId="1426417846">
+    <w:abstractNumId w:val="12"/>
   </w:num>
-  <w:num w:numId="4" w16cid:durableId="1920671032">
-    <w:abstractNumId w:val="4"/>
+  <w:num w:numId="16" w16cid:durableId="415051188">
+    <w:abstractNumId w:val="15"/>
   </w:num>
-  <w:num w:numId="5" w16cid:durableId="1804733501">
-    <w:abstractNumId w:val="0"/>
+  <w:num w:numId="17" w16cid:durableId="1590235919">
+    <w:abstractNumId w:val="5"/>
+  </w:num>
+  <w:num w:numId="18" w16cid:durableId="1901868072">
+    <w:abstractNumId w:val="14"/>
+  </w:num>
+  <w:num w:numId="19" w16cid:durableId="621226070">
+    <w:abstractNumId w:val="10"/>
+  </w:num>
+  <w:num w:numId="20" w16cid:durableId="1109356102">
+    <w:abstractNumId w:val="9"/>
   </w:num>
 </w:numbering>
 </file>
@@ -1748,7 +4092,6 @@
   <w:style w:type="character" w:default="1" w:styleId="DefaultParagraphFont">
     <w:name w:val="Default Paragraph Font"/>
     <w:uiPriority w:val="1"/>
-    <w:semiHidden/>
     <w:unhideWhenUsed/>
   </w:style>
   <w:style w:type="table" w:default="1" w:styleId="TableNormal">

</xml_diff>